<commit_message>
CIV-1038 correct font and spacing
</commit_message>
<xml_diff>
--- a/docker/docmosis/templates/CV-SPC-HRN-ENG-01362.docx
+++ b/docker/docmosis/templates/CV-SPC-HRN-ENG-01362.docx
@@ -4225,32 +4225,224 @@
                   <w:pPr>
                     <w:rPr>
                       <w:rStyle w:val="eop"/>
-                      <w:rFonts w:ascii="Arial" w:hAnsi="Arial" w:cs="Arial"/>
+                      <w:rFonts w:ascii="GDSTransportWebsite" w:hAnsi="GDSTransportWebsite" w:cs="Arial"/>
                       <w:color w:val="000000"/>
-                      <w:sz w:val="20"/>
-                      <w:szCs w:val="20"/>
                       <w:shd w:val="clear" w:color="auto" w:fill="FFFFFF"/>
                     </w:rPr>
                   </w:pPr>
                   <w:r>
                     <w:rPr>
                       <w:rStyle w:val="eop"/>
-                      <w:rFonts w:ascii="Arial" w:hAnsi="Arial" w:cs="Arial"/>
+                      <w:rFonts w:ascii="GDSTransportWebsite" w:hAnsi="GDSTransportWebsite" w:cs="Arial"/>
                       <w:color w:val="000000"/>
-                      <w:sz w:val="20"/>
-                      <w:szCs w:val="20"/>
                       <w:shd w:val="clear" w:color="auto" w:fill="FFFFFF"/>
                     </w:rPr>
                     <w:t>£&lt;&lt;</w:t>
+                  </w:r>
+                  <w:r>
+                    <w:rPr>
+                      <w:rStyle w:val="eop"/>
+                      <w:rFonts w:ascii="GDSTransportWebsite" w:hAnsi="GDSTransportWebsite" w:cs="Arial"/>
+                      <w:color w:val="000000"/>
+                      <w:shd w:val="clear" w:color="auto" w:fill="FFFFFF"/>
+                    </w:rPr>
+                    <w:t>commonDetails.</w:t>
+                  </w:r>
+                  <w:r>
+                    <w:rPr>
+                      <w:rStyle w:val="eop"/>
+                      <w:rFonts w:ascii="GDSTransportWebsite" w:hAnsi="GDSTransportWebsite" w:cs="Arial"/>
+                      <w:color w:val="000000"/>
+                      <w:shd w:val="clear" w:color="auto" w:fill="FFFFFF"/>
+                    </w:rPr>
+                    <w:t>amountToPay&gt;&gt;</w:t>
+                  </w:r>
+                </w:p>
+              </w:tc>
+            </w:tr>
+            <w:tr>
+              <w:tc>
+                <w:tcPr>
+                  <w:tcW w:w="2552" w:type="dxa"/>
+                  <w:tcBorders>
+                    <w:top w:val="nil"/>
+                    <w:left w:val="nil"/>
+                    <w:bottom w:val="nil"/>
+                    <w:right w:val="nil"/>
+                  </w:tcBorders>
+                </w:tcPr>
+                <w:p>
+                  <w:pPr>
+                    <w:rPr>
+                      <w:rFonts w:ascii="GDSTransportWebsite" w:hAnsi="GDSTransportWebsite" w:cstheme="minorHAnsi"/>
+                      <w:b/>
+                      <w:bCs/>
+                    </w:rPr>
+                  </w:pPr>
+                </w:p>
+              </w:tc>
+              <w:tc>
+                <w:tcPr>
+                  <w:tcW w:w="6474" w:type="dxa"/>
+                  <w:tcBorders>
+                    <w:top w:val="nil"/>
+                    <w:left w:val="nil"/>
+                    <w:bottom w:val="nil"/>
+                    <w:right w:val="nil"/>
+                  </w:tcBorders>
+                </w:tcPr>
+                <w:p>
+                  <w:pPr>
+                    <w:rPr>
+                      <w:rStyle w:val="eop"/>
+                      <w:rFonts w:ascii="GDSTransportWebsite" w:hAnsi="GDSTransportWebsite" w:cs="Arial"/>
+                      <w:color w:val="000000"/>
+                      <w:shd w:val="clear" w:color="auto" w:fill="FFFFFF"/>
+                    </w:rPr>
+                  </w:pPr>
+                </w:p>
+              </w:tc>
+            </w:tr>
+            <w:tr>
+              <w:tc>
+                <w:tcPr>
+                  <w:tcW w:w="2552" w:type="dxa"/>
+                  <w:tcBorders>
+                    <w:top w:val="nil"/>
+                    <w:left w:val="nil"/>
+                    <w:bottom w:val="nil"/>
+                    <w:right w:val="nil"/>
+                  </w:tcBorders>
+                </w:tcPr>
+                <w:p>
+                  <w:pPr>
+                    <w:rPr>
+                      <w:rFonts w:ascii="GDSTransportWebsite" w:hAnsi="GDSTransportWebsite" w:cstheme="minorHAnsi"/>
+                      <w:b/>
+                      <w:bCs/>
+                    </w:rPr>
+                  </w:pPr>
+                </w:p>
+              </w:tc>
+              <w:tc>
+                <w:tcPr>
+                  <w:tcW w:w="6474" w:type="dxa"/>
+                  <w:tcBorders>
+                    <w:top w:val="nil"/>
+                    <w:left w:val="nil"/>
+                    <w:bottom w:val="nil"/>
+                    <w:right w:val="nil"/>
+                  </w:tcBorders>
+                </w:tcPr>
+                <w:p>
+                  <w:pPr>
+                    <w:rPr>
+                      <w:rStyle w:val="eop"/>
+                      <w:rFonts w:ascii="GDSTransportWebsite" w:hAnsi="GDSTransportWebsite" w:cs="Arial"/>
+                      <w:color w:val="000000"/>
+                      <w:shd w:val="clear" w:color="auto" w:fill="FFFFFF"/>
+                    </w:rPr>
+                  </w:pPr>
+                </w:p>
+              </w:tc>
+            </w:tr>
+            <w:tr>
+              <w:tc>
+                <w:tcPr>
+                  <w:tcW w:w="2552" w:type="dxa"/>
+                  <w:tcBorders>
+                    <w:top w:val="nil"/>
+                    <w:left w:val="nil"/>
+                    <w:bottom w:val="nil"/>
+                    <w:right w:val="nil"/>
+                  </w:tcBorders>
+                  <w:hideMark/>
+                </w:tcPr>
+                <w:p>
+                  <w:pPr>
+                    <w:rPr>
+                      <w:rFonts w:ascii="GDSTransportWebsite" w:hAnsi="GDSTransportWebsite" w:cstheme="minorHAnsi"/>
+                      <w:b/>
+                      <w:bCs/>
+                    </w:rPr>
+                  </w:pPr>
+                  <w:r>
+                    <w:rPr>
+                      <w:rFonts w:ascii="GDSTransportWebsite" w:hAnsi="GDSTransportWebsite" w:cstheme="minorHAnsi"/>
+                      <w:b/>
+                      <w:bCs/>
+                    </w:rPr>
+                    <w:t>Final payment by</w:t>
+                  </w:r>
+                </w:p>
+              </w:tc>
+              <w:tc>
+                <w:tcPr>
+                  <w:tcW w:w="6474" w:type="dxa"/>
+                  <w:tcBorders>
+                    <w:top w:val="nil"/>
+                    <w:left w:val="nil"/>
+                    <w:bottom w:val="nil"/>
+                    <w:right w:val="nil"/>
+                  </w:tcBorders>
+                  <w:hideMark/>
+                </w:tcPr>
+                <w:p>
+                  <w:pPr>
+                    <w:rPr>
+                      <w:rStyle w:val="eop"/>
+                      <w:rFonts w:ascii="GDSTransportWebsite" w:hAnsi="GDSTransportWebsite" w:cs="Arial"/>
+                      <w:color w:val="000000"/>
+                      <w:highlight w:val="yellow"/>
+                      <w:shd w:val="clear" w:color="auto" w:fill="FFFFFF"/>
+                    </w:rPr>
+                  </w:pPr>
+                  <w:r>
+                    <w:rPr>
+                      <w:rStyle w:val="eop"/>
+                      <w:rFonts w:ascii="GDSTransportWebsite" w:hAnsi="GDSTransportWebsite" w:cs="Arial"/>
+                      <w:color w:val="000000"/>
+                      <w:shd w:val="clear" w:color="auto" w:fill="FFFFFF"/>
+                    </w:rPr>
+                    <w:t>&lt;</w:t>
+                  </w:r>
+                  <w:proofErr w:type="gramStart"/>
+                  <w:r>
+                    <w:rPr>
+                      <w:rStyle w:val="eop"/>
+                      <w:rFonts w:ascii="GDSTransportWebsite" w:hAnsi="GDSTransportWebsite" w:cs="Arial"/>
+                      <w:color w:val="000000"/>
+                      <w:shd w:val="clear" w:color="auto" w:fill="FFFFFF"/>
+                    </w:rPr>
+                    <w:t>&lt;{</w:t>
+                  </w:r>
+                  <w:proofErr w:type="spellStart"/>
+                  <w:proofErr w:type="gramEnd"/>
+                  <w:r>
+                    <w:rPr>
+                      <w:rStyle w:val="eop"/>
+                      <w:rFonts w:ascii="GDSTransportWebsite" w:hAnsi="GDSTransportWebsite" w:cs="Arial"/>
+                      <w:color w:val="000000"/>
+                      <w:shd w:val="clear" w:color="auto" w:fill="FFFFFF"/>
+                    </w:rPr>
+                    <w:t>dateFormat</w:t>
+                  </w:r>
+                  <w:proofErr w:type="spellEnd"/>
+                  <w:r>
+                    <w:rPr>
+                      <w:rStyle w:val="eop"/>
+                      <w:rFonts w:ascii="GDSTransportWebsite" w:hAnsi="GDSTransportWebsite" w:cs="Arial"/>
+                      <w:color w:val="000000"/>
+                      <w:shd w:val="clear" w:color="auto" w:fill="FFFFFF"/>
+                    </w:rPr>
+                    <w:t>(</w:t>
                   </w:r>
                   <w:proofErr w:type="spellStart"/>
                   <w:r>
                     <w:rPr>
                       <w:rStyle w:val="eop"/>
-                      <w:rFonts w:ascii="Arial" w:hAnsi="Arial" w:cs="Arial"/>
+                      <w:rFonts w:ascii="GDSTransportWebsite" w:hAnsi="GDSTransportWebsite" w:cs="Arial"/>
                       <w:color w:val="000000"/>
-                      <w:sz w:val="20"/>
-                      <w:szCs w:val="20"/>
                       <w:shd w:val="clear" w:color="auto" w:fill="FFFFFF"/>
                     </w:rPr>
                     <w:t>commonDetails.</w:t>
@@ -4258,22 +4450,479 @@
                   <w:r>
                     <w:rPr>
                       <w:rStyle w:val="eop"/>
-                      <w:rFonts w:ascii="Arial" w:hAnsi="Arial" w:cs="Arial"/>
+                      <w:rFonts w:ascii="GDSTransportWebsite" w:hAnsi="GDSTransportWebsite" w:cs="Arial"/>
                       <w:color w:val="000000"/>
-                      <w:sz w:val="20"/>
-                      <w:szCs w:val="20"/>
                       <w:shd w:val="clear" w:color="auto" w:fill="FFFFFF"/>
                     </w:rPr>
-                    <w:t>amountToPay</w:t>
+                    <w:t>payBy</w:t>
                   </w:r>
                   <w:proofErr w:type="spellEnd"/>
                   <w:r>
                     <w:rPr>
                       <w:rStyle w:val="eop"/>
-                      <w:rFonts w:ascii="Arial" w:hAnsi="Arial" w:cs="Arial"/>
+                      <w:rFonts w:ascii="GDSTransportWebsite" w:hAnsi="GDSTransportWebsite" w:cs="Arial"/>
                       <w:color w:val="000000"/>
+                      <w:shd w:val="clear" w:color="auto" w:fill="FFFFFF"/>
+                    </w:rPr>
+                    <w:t xml:space="preserve">, ‘dd MMMM </w:t>
+                  </w:r>
+                  <w:proofErr w:type="spellStart"/>
+                  <w:r>
+                    <w:rPr>
+                      <w:rStyle w:val="eop"/>
+                      <w:rFonts w:ascii="GDSTransportWebsite" w:hAnsi="GDSTransportWebsite" w:cs="Arial"/>
+                      <w:color w:val="000000"/>
+                      <w:shd w:val="clear" w:color="auto" w:fill="FFFFFF"/>
+                    </w:rPr>
+                    <w:t>yyyy</w:t>
+                  </w:r>
+                  <w:proofErr w:type="spellEnd"/>
+                  <w:r>
+                    <w:rPr>
+                      <w:rStyle w:val="eop"/>
+                      <w:rFonts w:ascii="GDSTransportWebsite" w:hAnsi="GDSTransportWebsite" w:cs="Arial"/>
+                      <w:color w:val="000000"/>
+                      <w:shd w:val="clear" w:color="auto" w:fill="FFFFFF"/>
+                    </w:rPr>
+                    <w:t>’, 'dd-MM-</w:t>
+                  </w:r>
+                  <w:proofErr w:type="spellStart"/>
+                  <w:r>
+                    <w:rPr>
+                      <w:rStyle w:val="eop"/>
+                      <w:rFonts w:ascii="GDSTransportWebsite" w:hAnsi="GDSTransportWebsite" w:cs="Arial"/>
+                      <w:color w:val="000000"/>
+                      <w:shd w:val="clear" w:color="auto" w:fill="FFFFFF"/>
+                    </w:rPr>
+                    <w:t>yyyy</w:t>
+                  </w:r>
+                  <w:proofErr w:type="spellEnd"/>
+                  <w:r>
+                    <w:rPr>
+                      <w:rStyle w:val="eop"/>
+                      <w:rFonts w:ascii="GDSTransportWebsite" w:hAnsi="GDSTransportWebsite" w:cs="Arial"/>
+                      <w:color w:val="000000"/>
+                      <w:shd w:val="clear" w:color="auto" w:fill="FFFFFF"/>
+                    </w:rPr>
+                    <w:t>')}&gt;&gt;</w:t>
+                  </w:r>
+                </w:p>
+              </w:tc>
+            </w:tr>
+            <w:tr>
+              <w:tc>
+                <w:tcPr>
+                  <w:tcW w:w="2552" w:type="dxa"/>
+                  <w:tcBorders>
+                    <w:top w:val="nil"/>
+                    <w:left w:val="nil"/>
+                    <w:bottom w:val="nil"/>
+                    <w:right w:val="nil"/>
+                  </w:tcBorders>
+                  <w:hideMark/>
+                </w:tcPr>
+                <w:p>
+                  <w:pPr>
+                    <w:rPr>
+                      <w:rFonts w:cstheme="minorHAnsi"/>
                       <w:sz w:val="20"/>
                       <w:szCs w:val="20"/>
+                    </w:rPr>
+                  </w:pPr>
+                  <w:r>
+                    <w:rPr>
+                      <w:rFonts w:cstheme="minorHAnsi"/>
+                      <w:sz w:val="20"/>
+                      <w:szCs w:val="20"/>
+                    </w:rPr>
+                    <w:t>&lt;&lt;er_&gt;&gt;</w:t>
+                  </w:r>
+                </w:p>
+              </w:tc>
+              <w:tc>
+                <w:tcPr>
+                  <w:tcW w:w="6474" w:type="dxa"/>
+                  <w:tcBorders>
+                    <w:top w:val="nil"/>
+                    <w:left w:val="nil"/>
+                    <w:bottom w:val="nil"/>
+                    <w:right w:val="nil"/>
+                  </w:tcBorders>
+                </w:tcPr>
+                <w:p>
+                  <w:pPr>
+                    <w:rPr>
+                      <w:rStyle w:val="eop"/>
+                      <w:rFonts w:ascii="GDSTransportWebsite" w:hAnsi="GDSTransportWebsite" w:cs="Arial"/>
+                      <w:color w:val="000000"/>
+                      <w:shd w:val="clear" w:color="auto" w:fill="FFFFFF"/>
+                    </w:rPr>
+                  </w:pPr>
+                </w:p>
+              </w:tc>
+            </w:tr>
+            <w:tr>
+              <w:tc>
+                <w:tcPr>
+                  <w:tcW w:w="2552" w:type="dxa"/>
+                  <w:tcBorders>
+                    <w:top w:val="nil"/>
+                    <w:left w:val="nil"/>
+                    <w:bottom w:val="nil"/>
+                    <w:right w:val="nil"/>
+                  </w:tcBorders>
+                  <w:hideMark/>
+                </w:tcPr>
+                <w:p>
+                  <w:pPr>
+                    <w:rPr>
+                      <w:rFonts w:cstheme="minorHAnsi"/>
+                      <w:sz w:val="20"/>
+                      <w:szCs w:val="20"/>
+                    </w:rPr>
+                  </w:pPr>
+                  <w:r>
+                    <w:rPr>
+                      <w:rFonts w:cstheme="minorHAnsi"/>
+                      <w:sz w:val="20"/>
+                      <w:szCs w:val="20"/>
+                    </w:rPr>
+                    <w:t>&lt;&lt;</w:t>
+                  </w:r>
+                  <w:proofErr w:type="spellStart"/>
+                  <w:r>
+                    <w:rPr>
+                      <w:rFonts w:cstheme="minorHAnsi"/>
+                      <w:sz w:val="20"/>
+                      <w:szCs w:val="20"/>
+                    </w:rPr>
+                    <w:t>cr</w:t>
+                  </w:r>
+                  <w:proofErr w:type="spellEnd"/>
+                  <w:proofErr w:type="gramStart"/>
+                  <w:r>
+                    <w:rPr>
+                      <w:rFonts w:cstheme="minorHAnsi"/>
+                      <w:sz w:val="20"/>
+                      <w:szCs w:val="20"/>
+                    </w:rPr>
+                    <w:t>_{</w:t>
+                  </w:r>
+                  <w:proofErr w:type="spellStart"/>
+                  <w:proofErr w:type="gramEnd"/>
+                  <w:r>
+                    <w:rPr>
+                      <w:rFonts w:cstheme="minorHAnsi"/>
+                      <w:sz w:val="20"/>
+                      <w:szCs w:val="20"/>
+                    </w:rPr>
+                    <w:t>commonDetails.</w:t>
+                  </w:r>
+                  <w:r>
+                    <w:rPr>
+                      <w:rFonts w:cstheme="minorHAnsi"/>
+                      <w:sz w:val="20"/>
+                      <w:szCs w:val="20"/>
+                    </w:rPr>
+                    <w:t>howToPay</w:t>
+                  </w:r>
+                  <w:proofErr w:type="spellEnd"/>
+                  <w:r>
+                    <w:rPr>
+                      <w:rFonts w:cstheme="minorHAnsi"/>
+                      <w:sz w:val="20"/>
+                      <w:szCs w:val="20"/>
+                    </w:rPr>
+                    <w:t>== ‘BY_SET_DATE’}&gt;&gt;</w:t>
+                  </w:r>
+                </w:p>
+              </w:tc>
+              <w:tc>
+                <w:tcPr>
+                  <w:tcW w:w="6474" w:type="dxa"/>
+                  <w:tcBorders>
+                    <w:top w:val="nil"/>
+                    <w:left w:val="nil"/>
+                    <w:bottom w:val="nil"/>
+                    <w:right w:val="nil"/>
+                  </w:tcBorders>
+                </w:tcPr>
+                <w:p>
+                  <w:pPr>
+                    <w:rPr>
+                      <w:rStyle w:val="eop"/>
+                      <w:rFonts w:ascii="GDSTransportWebsite" w:hAnsi="GDSTransportWebsite" w:cs="Arial"/>
+                      <w:color w:val="000000"/>
+                      <w:shd w:val="clear" w:color="auto" w:fill="FFFFFF"/>
+                    </w:rPr>
+                  </w:pPr>
+                </w:p>
+              </w:tc>
+            </w:tr>
+            <w:tr>
+              <w:tc>
+                <w:tcPr>
+                  <w:tcW w:w="2552" w:type="dxa"/>
+                  <w:tcBorders>
+                    <w:top w:val="nil"/>
+                    <w:left w:val="nil"/>
+                    <w:bottom w:val="nil"/>
+                    <w:right w:val="nil"/>
+                  </w:tcBorders>
+                  <w:hideMark/>
+                </w:tcPr>
+                <w:p>
+                  <w:pPr>
+                    <w:rPr>
+                      <w:rFonts w:cstheme="minorHAnsi"/>
+                      <w:sz w:val="20"/>
+                      <w:szCs w:val="20"/>
+                    </w:rPr>
+                  </w:pPr>
+                  <w:r>
+                    <w:rPr>
+                      <w:rFonts w:ascii="GDSTransportWebsite" w:hAnsi="GDSTransportWebsite" w:cstheme="minorHAnsi"/>
+                      <w:b/>
+                      <w:bCs/>
+                    </w:rPr>
+                    <w:t>Final payment of</w:t>
+                  </w:r>
+                </w:p>
+              </w:tc>
+              <w:tc>
+                <w:tcPr>
+                  <w:tcW w:w="6474" w:type="dxa"/>
+                  <w:tcBorders>
+                    <w:top w:val="nil"/>
+                    <w:left w:val="nil"/>
+                    <w:bottom w:val="nil"/>
+                    <w:right w:val="nil"/>
+                  </w:tcBorders>
+                  <w:hideMark/>
+                </w:tcPr>
+                <w:p>
+                  <w:pPr>
+                    <w:rPr>
+                      <w:rStyle w:val="eop"/>
+                      <w:rFonts w:ascii="GDSTransportWebsite" w:hAnsi="GDSTransportWebsite" w:cs="Arial"/>
+                      <w:color w:val="000000"/>
+                      <w:shd w:val="clear" w:color="auto" w:fill="FFFFFF"/>
+                    </w:rPr>
+                  </w:pPr>
+                  <w:r>
+                    <w:rPr>
+                      <w:rStyle w:val="eop"/>
+                      <w:rFonts w:ascii="GDSTransportWebsite" w:hAnsi="GDSTransportWebsite" w:cs="Arial"/>
+                      <w:color w:val="000000"/>
+                      <w:shd w:val="clear" w:color="auto" w:fill="FFFFFF"/>
+                    </w:rPr>
+                    <w:t>£&lt;&lt;</w:t>
+                  </w:r>
+                  <w:r>
+                    <w:rPr>
+                      <w:rStyle w:val="eop"/>
+                      <w:rFonts w:ascii="GDSTransportWebsite" w:hAnsi="GDSTransportWebsite" w:cs="Arial"/>
+                      <w:color w:val="000000"/>
+                      <w:shd w:val="clear" w:color="auto" w:fill="FFFFFF"/>
+                    </w:rPr>
+                    <w:t>commonDetails.</w:t>
+                  </w:r>
+                  <w:r>
+                    <w:rPr>
+                      <w:rStyle w:val="eop"/>
+                      <w:rFonts w:ascii="GDSTransportWebsite" w:hAnsi="GDSTransportWebsite" w:cs="Arial"/>
+                      <w:color w:val="000000"/>
+                      <w:shd w:val="clear" w:color="auto" w:fill="FFFFFF"/>
+                    </w:rPr>
+                    <w:t>amountToPay&gt;&gt; no later than &lt;</w:t>
+                  </w:r>
+                  <w:proofErr w:type="gramStart"/>
+                  <w:r>
+                    <w:rPr>
+                      <w:rStyle w:val="eop"/>
+                      <w:rFonts w:ascii="GDSTransportWebsite" w:hAnsi="GDSTransportWebsite" w:cs="Arial"/>
+                      <w:color w:val="000000"/>
+                      <w:shd w:val="clear" w:color="auto" w:fill="FFFFFF"/>
+                    </w:rPr>
+                    <w:t>&lt;{</w:t>
+                  </w:r>
+                  <w:proofErr w:type="spellStart"/>
+                  <w:proofErr w:type="gramEnd"/>
+                  <w:r>
+                    <w:rPr>
+                      <w:rStyle w:val="eop"/>
+                      <w:rFonts w:ascii="GDSTransportWebsite" w:hAnsi="GDSTransportWebsite" w:cs="Arial"/>
+                      <w:color w:val="000000"/>
+                      <w:shd w:val="clear" w:color="auto" w:fill="FFFFFF"/>
+                    </w:rPr>
+                    <w:t>dateFormat</w:t>
+                  </w:r>
+                  <w:proofErr w:type="spellEnd"/>
+                  <w:r>
+                    <w:rPr>
+                      <w:rStyle w:val="eop"/>
+                      <w:rFonts w:ascii="GDSTransportWebsite" w:hAnsi="GDSTransportWebsite" w:cs="Arial"/>
+                      <w:color w:val="000000"/>
+                      <w:shd w:val="clear" w:color="auto" w:fill="FFFFFF"/>
+                    </w:rPr>
+                    <w:t>(</w:t>
+                  </w:r>
+                  <w:proofErr w:type="spellStart"/>
+                  <w:r>
+                    <w:rPr>
+                      <w:rStyle w:val="eop"/>
+                      <w:rFonts w:ascii="GDSTransportWebsite" w:hAnsi="GDSTransportWebsite" w:cs="Arial"/>
+                      <w:color w:val="000000"/>
+                      <w:shd w:val="clear" w:color="auto" w:fill="FFFFFF"/>
+                    </w:rPr>
+                    <w:t>commonDetails.</w:t>
+                  </w:r>
+                  <w:r>
+                    <w:rPr>
+                      <w:rStyle w:val="eop"/>
+                      <w:rFonts w:ascii="GDSTransportWebsite" w:hAnsi="GDSTransportWebsite" w:cs="Arial"/>
+                      <w:color w:val="000000"/>
+                      <w:shd w:val="clear" w:color="auto" w:fill="FFFFFF"/>
+                    </w:rPr>
+                    <w:t>payBy</w:t>
+                  </w:r>
+                  <w:proofErr w:type="spellEnd"/>
+                  <w:r>
+                    <w:rPr>
+                      <w:rStyle w:val="eop"/>
+                      <w:rFonts w:ascii="GDSTransportWebsite" w:hAnsi="GDSTransportWebsite" w:cs="Arial"/>
+                      <w:color w:val="000000"/>
+                      <w:shd w:val="clear" w:color="auto" w:fill="FFFFFF"/>
+                    </w:rPr>
+                    <w:t xml:space="preserve">, ‘dd MMMM </w:t>
+                  </w:r>
+                  <w:proofErr w:type="spellStart"/>
+                  <w:r>
+                    <w:rPr>
+                      <w:rStyle w:val="eop"/>
+                      <w:rFonts w:ascii="GDSTransportWebsite" w:hAnsi="GDSTransportWebsite" w:cs="Arial"/>
+                      <w:color w:val="000000"/>
+                      <w:shd w:val="clear" w:color="auto" w:fill="FFFFFF"/>
+                    </w:rPr>
+                    <w:t>yyyy</w:t>
+                  </w:r>
+                  <w:proofErr w:type="spellEnd"/>
+                  <w:r>
+                    <w:rPr>
+                      <w:rStyle w:val="eop"/>
+                      <w:rFonts w:ascii="GDSTransportWebsite" w:hAnsi="GDSTransportWebsite" w:cs="Arial"/>
+                      <w:color w:val="000000"/>
+                      <w:shd w:val="clear" w:color="auto" w:fill="FFFFFF"/>
+                    </w:rPr>
+                    <w:t>’, 'dd-MM-</w:t>
+                  </w:r>
+                  <w:proofErr w:type="spellStart"/>
+                  <w:r>
+                    <w:rPr>
+                      <w:rStyle w:val="eop"/>
+                      <w:rFonts w:ascii="GDSTransportWebsite" w:hAnsi="GDSTransportWebsite" w:cs="Arial"/>
+                      <w:color w:val="000000"/>
+                      <w:shd w:val="clear" w:color="auto" w:fill="FFFFFF"/>
+                    </w:rPr>
+                    <w:t>yyyy</w:t>
+                  </w:r>
+                  <w:proofErr w:type="spellEnd"/>
+                  <w:r>
+                    <w:rPr>
+                      <w:rStyle w:val="eop"/>
+                      <w:rFonts w:ascii="GDSTransportWebsite" w:hAnsi="GDSTransportWebsite" w:cs="Arial"/>
+                      <w:color w:val="000000"/>
+                      <w:shd w:val="clear" w:color="auto" w:fill="FFFFFF"/>
+                    </w:rPr>
+                    <w:t>')}&gt;&gt;</w:t>
+                  </w:r>
+                </w:p>
+              </w:tc>
+            </w:tr>
+            <w:tr>
+              <w:tc>
+                <w:tcPr>
+                  <w:tcW w:w="2552" w:type="dxa"/>
+                  <w:tcBorders>
+                    <w:top w:val="nil"/>
+                    <w:left w:val="nil"/>
+                    <w:bottom w:val="nil"/>
+                    <w:right w:val="nil"/>
+                  </w:tcBorders>
+                  <w:hideMark/>
+                </w:tcPr>
+                <w:p>
+                  <w:pPr>
+                    <w:rPr>
+                      <w:rFonts w:ascii="GDSTransportWebsite" w:hAnsi="GDSTransportWebsite" w:cstheme="minorHAnsi"/>
+                      <w:b/>
+                      <w:bCs/>
+                    </w:rPr>
+                  </w:pPr>
+                  <w:r>
+                    <w:rPr>
+                      <w:rFonts w:ascii="GDSTransportWebsite" w:hAnsi="GDSTransportWebsite" w:cstheme="minorHAnsi"/>
+                      <w:b/>
+                      <w:bCs/>
+                    </w:rPr>
+                    <w:t>Reason defendant cannot pay full amount immediately</w:t>
+                  </w:r>
+                </w:p>
+              </w:tc>
+              <w:tc>
+                <w:tcPr>
+                  <w:tcW w:w="6474" w:type="dxa"/>
+                  <w:tcBorders>
+                    <w:top w:val="nil"/>
+                    <w:left w:val="nil"/>
+                    <w:bottom w:val="nil"/>
+                    <w:right w:val="nil"/>
+                  </w:tcBorders>
+                  <w:hideMark/>
+                </w:tcPr>
+                <w:p>
+                  <w:pPr>
+                    <w:rPr>
+                      <w:rStyle w:val="eop"/>
+                      <w:rFonts w:ascii="GDSTransportWebsite" w:hAnsi="GDSTransportWebsite" w:cs="Arial"/>
+                      <w:color w:val="000000"/>
+                      <w:shd w:val="clear" w:color="auto" w:fill="FFFFFF"/>
+                    </w:rPr>
+                  </w:pPr>
+                  <w:r>
+                    <w:rPr>
+                      <w:rStyle w:val="eop"/>
+                      <w:rFonts w:ascii="GDSTransportWebsite" w:hAnsi="GDSTransportWebsite" w:cs="Arial"/>
+                      <w:color w:val="000000"/>
+                      <w:shd w:val="clear" w:color="auto" w:fill="FFFFFF"/>
+                    </w:rPr>
+                    <w:t>&lt;&lt;</w:t>
+                  </w:r>
+                  <w:proofErr w:type="spellStart"/>
+                  <w:r>
+                    <w:rPr>
+                      <w:rStyle w:val="eop"/>
+                      <w:rFonts w:ascii="GDSTransportWebsite" w:hAnsi="GDSTransportWebsite" w:cs="Arial"/>
+                      <w:color w:val="000000"/>
+                      <w:shd w:val="clear" w:color="auto" w:fill="FFFFFF"/>
+                    </w:rPr>
+                    <w:t>commonDetails.</w:t>
+                  </w:r>
+                  <w:r>
+                    <w:rPr>
+                      <w:rStyle w:val="eop"/>
+                      <w:rFonts w:ascii="GDSTransportWebsite" w:hAnsi="GDSTransportWebsite" w:cs="Arial"/>
+                      <w:color w:val="000000"/>
+                      <w:shd w:val="clear" w:color="auto" w:fill="FFFFFF"/>
+                    </w:rPr>
+                    <w:t>whyNotPayImmediately</w:t>
+                  </w:r>
+                  <w:proofErr w:type="spellEnd"/>
+                  <w:r>
+                    <w:rPr>
+                      <w:rStyle w:val="eop"/>
+                      <w:rFonts w:ascii="GDSTransportWebsite" w:hAnsi="GDSTransportWebsite" w:cs="Arial"/>
+                      <w:color w:val="000000"/>
                       <w:shd w:val="clear" w:color="auto" w:fill="FFFFFF"/>
                     </w:rPr>
                     <w:t>&gt;&gt;</w:t>
@@ -4296,9 +4945,202 @@
                 <w:p>
                   <w:pPr>
                     <w:rPr>
-                      <w:rFonts w:ascii="GDSTransportWebsite" w:hAnsi="GDSTransportWebsite" w:cstheme="minorHAnsi"/>
-                      <w:b/>
-                      <w:bCs/>
+                      <w:rFonts w:cstheme="minorHAnsi"/>
+                      <w:sz w:val="20"/>
+                      <w:szCs w:val="20"/>
+                    </w:rPr>
+                  </w:pPr>
+                  <w:r>
+                    <w:rPr>
+                      <w:rFonts w:cstheme="minorHAnsi"/>
+                      <w:sz w:val="20"/>
+                      <w:szCs w:val="20"/>
+                    </w:rPr>
+                    <w:t>&lt;&lt;er_&gt;&gt;</w:t>
+                  </w:r>
+                </w:p>
+              </w:tc>
+              <w:tc>
+                <w:tcPr>
+                  <w:tcW w:w="6474" w:type="dxa"/>
+                  <w:tcBorders>
+                    <w:top w:val="nil"/>
+                    <w:left w:val="nil"/>
+                    <w:bottom w:val="nil"/>
+                    <w:right w:val="nil"/>
+                  </w:tcBorders>
+                </w:tcPr>
+                <w:p>
+                  <w:pPr>
+                    <w:rPr>
+                      <w:rStyle w:val="eop"/>
+                      <w:rFonts w:ascii="GDSTransportWebsite" w:hAnsi="GDSTransportWebsite" w:cs="Arial"/>
+                      <w:color w:val="000000"/>
+                      <w:shd w:val="clear" w:color="auto" w:fill="FFFFFF"/>
+                    </w:rPr>
+                  </w:pPr>
+                </w:p>
+              </w:tc>
+            </w:tr>
+            <w:tr>
+              <w:tc>
+                <w:tcPr>
+                  <w:tcW w:w="2552" w:type="dxa"/>
+                  <w:tcBorders>
+                    <w:top w:val="nil"/>
+                    <w:left w:val="nil"/>
+                    <w:bottom w:val="nil"/>
+                    <w:right w:val="nil"/>
+                  </w:tcBorders>
+                  <w:hideMark/>
+                </w:tcPr>
+                <w:p>
+                  <w:pPr>
+                    <w:rPr>
+                      <w:rFonts w:cstheme="minorHAnsi"/>
+                      <w:sz w:val="20"/>
+                      <w:szCs w:val="20"/>
+                    </w:rPr>
+                  </w:pPr>
+                  <w:r>
+                    <w:rPr>
+                      <w:rFonts w:cstheme="minorHAnsi"/>
+                      <w:sz w:val="20"/>
+                      <w:szCs w:val="20"/>
+                    </w:rPr>
+                    <w:t>&lt;&lt;</w:t>
+                  </w:r>
+                  <w:proofErr w:type="spellStart"/>
+                  <w:r>
+                    <w:rPr>
+                      <w:rFonts w:cstheme="minorHAnsi"/>
+                      <w:sz w:val="20"/>
+                      <w:szCs w:val="20"/>
+                    </w:rPr>
+                    <w:t>cr</w:t>
+                  </w:r>
+                  <w:proofErr w:type="spellEnd"/>
+                  <w:proofErr w:type="gramStart"/>
+                  <w:r>
+                    <w:rPr>
+                      <w:rFonts w:cstheme="minorHAnsi"/>
+                      <w:sz w:val="20"/>
+                      <w:szCs w:val="20"/>
+                    </w:rPr>
+                    <w:t>_{</w:t>
+                  </w:r>
+                  <w:proofErr w:type="spellStart"/>
+                  <w:proofErr w:type="gramEnd"/>
+                  <w:r>
+                    <w:rPr>
+                      <w:rFonts w:cstheme="minorHAnsi"/>
+                      <w:sz w:val="20"/>
+                      <w:szCs w:val="20"/>
+                    </w:rPr>
+                    <w:t>commonDetails.</w:t>
+                  </w:r>
+                  <w:r>
+                    <w:rPr>
+                      <w:rFonts w:cstheme="minorHAnsi"/>
+                      <w:sz w:val="20"/>
+                      <w:szCs w:val="20"/>
+                    </w:rPr>
+                    <w:t>howToPay</w:t>
+                  </w:r>
+                  <w:proofErr w:type="spellEnd"/>
+                  <w:r>
+                    <w:rPr>
+                      <w:rFonts w:cstheme="minorHAnsi"/>
+                      <w:sz w:val="20"/>
+                      <w:szCs w:val="20"/>
+                    </w:rPr>
+                    <w:t>== ‘SUGGESTION_OF_REPAYMENT_PLAN’}&gt;&gt;</w:t>
+                  </w:r>
+                </w:p>
+              </w:tc>
+              <w:tc>
+                <w:tcPr>
+                  <w:tcW w:w="6474" w:type="dxa"/>
+                  <w:tcBorders>
+                    <w:top w:val="nil"/>
+                    <w:left w:val="nil"/>
+                    <w:bottom w:val="nil"/>
+                    <w:right w:val="nil"/>
+                  </w:tcBorders>
+                </w:tcPr>
+                <w:p>
+                  <w:pPr>
+                    <w:rPr>
+                      <w:rStyle w:val="eop"/>
+                      <w:rFonts w:ascii="GDSTransportWebsite" w:hAnsi="GDSTransportWebsite" w:cs="Arial"/>
+                      <w:color w:val="000000"/>
+                      <w:shd w:val="clear" w:color="auto" w:fill="FFFFFF"/>
+                    </w:rPr>
+                  </w:pPr>
+                </w:p>
+              </w:tc>
+            </w:tr>
+            <w:tr>
+              <w:tc>
+                <w:tcPr>
+                  <w:tcW w:w="2552" w:type="dxa"/>
+                  <w:tcBorders>
+                    <w:top w:val="nil"/>
+                    <w:left w:val="nil"/>
+                    <w:bottom w:val="nil"/>
+                    <w:right w:val="nil"/>
+                  </w:tcBorders>
+                </w:tcPr>
+                <w:p>
+                  <w:pPr>
+                    <w:rPr>
+                      <w:rFonts w:cstheme="minorHAnsi"/>
+                      <w:sz w:val="20"/>
+                      <w:szCs w:val="20"/>
+                    </w:rPr>
+                  </w:pPr>
+                </w:p>
+              </w:tc>
+              <w:tc>
+                <w:tcPr>
+                  <w:tcW w:w="6474" w:type="dxa"/>
+                  <w:tcBorders>
+                    <w:top w:val="nil"/>
+                    <w:left w:val="nil"/>
+                    <w:bottom w:val="nil"/>
+                    <w:right w:val="nil"/>
+                  </w:tcBorders>
+                </w:tcPr>
+                <w:p>
+                  <w:pPr>
+                    <w:rPr>
+                      <w:rStyle w:val="eop"/>
+                      <w:rFonts w:ascii="GDSTransportWebsite" w:hAnsi="GDSTransportWebsite" w:cs="Arial"/>
+                      <w:color w:val="000000"/>
+                      <w:shd w:val="clear" w:color="auto" w:fill="FFFFFF"/>
+                    </w:rPr>
+                  </w:pPr>
+                </w:p>
+              </w:tc>
+            </w:tr>
+            <w:tr>
+              <w:tc>
+                <w:tcPr>
+                  <w:tcW w:w="2552" w:type="dxa"/>
+                  <w:tcBorders>
+                    <w:top w:val="nil"/>
+                    <w:left w:val="nil"/>
+                    <w:bottom w:val="nil"/>
+                    <w:right w:val="nil"/>
+                  </w:tcBorders>
+                  <w:hideMark/>
+                </w:tcPr>
+                <w:p>
+                  <w:pPr>
+                    <w:rPr>
+                      <w:rFonts w:cstheme="minorHAnsi"/>
+                      <w:sz w:val="20"/>
+                      <w:szCs w:val="20"/>
                     </w:rPr>
                   </w:pPr>
                   <w:r>
@@ -4326,21 +5168,16 @@
                   <w:pPr>
                     <w:rPr>
                       <w:rStyle w:val="eop"/>
-                      <w:rFonts w:ascii="Arial" w:hAnsi="Arial" w:cs="Arial"/>
+                      <w:rFonts w:ascii="GDSTransportWebsite" w:hAnsi="GDSTransportWebsite" w:cs="Arial"/>
                       <w:color w:val="000000"/>
-                      <w:sz w:val="20"/>
-                      <w:szCs w:val="20"/>
-                      <w:highlight w:val="yellow"/>
                       <w:shd w:val="clear" w:color="auto" w:fill="FFFFFF"/>
                     </w:rPr>
                   </w:pPr>
                   <w:r>
                     <w:rPr>
                       <w:rStyle w:val="eop"/>
-                      <w:rFonts w:ascii="Arial" w:hAnsi="Arial" w:cs="Arial"/>
+                      <w:rFonts w:ascii="GDSTransportWebsite" w:hAnsi="GDSTransportWebsite" w:cs="Arial"/>
                       <w:color w:val="000000"/>
-                      <w:sz w:val="20"/>
-                      <w:szCs w:val="20"/>
                       <w:shd w:val="clear" w:color="auto" w:fill="FFFFFF"/>
                     </w:rPr>
                     <w:t>&lt;</w:t>
@@ -4349,10 +5186,8 @@
                   <w:r>
                     <w:rPr>
                       <w:rStyle w:val="eop"/>
-                      <w:rFonts w:ascii="Arial" w:hAnsi="Arial" w:cs="Arial"/>
+                      <w:rFonts w:ascii="GDSTransportWebsite" w:hAnsi="GDSTransportWebsite" w:cs="Arial"/>
                       <w:color w:val="000000"/>
-                      <w:sz w:val="20"/>
-                      <w:szCs w:val="20"/>
                       <w:shd w:val="clear" w:color="auto" w:fill="FFFFFF"/>
                     </w:rPr>
                     <w:t>&lt;{</w:t>
@@ -4362,10 +5197,8 @@
                   <w:r>
                     <w:rPr>
                       <w:rStyle w:val="eop"/>
-                      <w:rFonts w:ascii="Arial" w:hAnsi="Arial" w:cs="Arial"/>
+                      <w:rFonts w:ascii="GDSTransportWebsite" w:hAnsi="GDSTransportWebsite" w:cs="Arial"/>
                       <w:color w:val="000000"/>
-                      <w:sz w:val="20"/>
-                      <w:szCs w:val="20"/>
                       <w:shd w:val="clear" w:color="auto" w:fill="FFFFFF"/>
                     </w:rPr>
                     <w:t>dateFormat</w:t>
@@ -4374,10 +5207,8 @@
                   <w:r>
                     <w:rPr>
                       <w:rStyle w:val="eop"/>
-                      <w:rFonts w:ascii="Arial" w:hAnsi="Arial" w:cs="Arial"/>
+                      <w:rFonts w:ascii="GDSTransportWebsite" w:hAnsi="GDSTransportWebsite" w:cs="Arial"/>
                       <w:color w:val="000000"/>
-                      <w:sz w:val="20"/>
-                      <w:szCs w:val="20"/>
                       <w:shd w:val="clear" w:color="auto" w:fill="FFFFFF"/>
                     </w:rPr>
                     <w:t>(</w:t>
@@ -4386,10 +5217,8 @@
                   <w:r>
                     <w:rPr>
                       <w:rStyle w:val="eop"/>
-                      <w:rFonts w:ascii="Arial" w:hAnsi="Arial" w:cs="Arial"/>
+                      <w:rFonts w:ascii="GDSTransportWebsite" w:hAnsi="GDSTransportWebsite" w:cs="Arial"/>
                       <w:color w:val="000000"/>
-                      <w:sz w:val="20"/>
-                      <w:szCs w:val="20"/>
                       <w:shd w:val="clear" w:color="auto" w:fill="FFFFFF"/>
                     </w:rPr>
                     <w:t>commonDetails.</w:t>
@@ -4397,22 +5226,18 @@
                   <w:r>
                     <w:rPr>
                       <w:rStyle w:val="eop"/>
-                      <w:rFonts w:ascii="Arial" w:hAnsi="Arial" w:cs="Arial"/>
+                      <w:rFonts w:ascii="GDSTransportWebsite" w:hAnsi="GDSTransportWebsite" w:cs="Arial"/>
                       <w:color w:val="000000"/>
-                      <w:sz w:val="20"/>
-                      <w:szCs w:val="20"/>
                       <w:shd w:val="clear" w:color="auto" w:fill="FFFFFF"/>
                     </w:rPr>
-                    <w:t>payBy</w:t>
+                    <w:t>repaymentPlan.firstRepaymentDate</w:t>
                   </w:r>
                   <w:proofErr w:type="spellEnd"/>
                   <w:r>
                     <w:rPr>
                       <w:rStyle w:val="eop"/>
-                      <w:rFonts w:ascii="Arial" w:hAnsi="Arial" w:cs="Arial"/>
+                      <w:rFonts w:ascii="GDSTransportWebsite" w:hAnsi="GDSTransportWebsite" w:cs="Arial"/>
                       <w:color w:val="000000"/>
-                      <w:sz w:val="20"/>
-                      <w:szCs w:val="20"/>
                       <w:shd w:val="clear" w:color="auto" w:fill="FFFFFF"/>
                     </w:rPr>
                     <w:t xml:space="preserve">, ‘dd MMMM </w:t>
@@ -4421,10 +5246,8 @@
                   <w:r>
                     <w:rPr>
                       <w:rStyle w:val="eop"/>
-                      <w:rFonts w:ascii="Arial" w:hAnsi="Arial" w:cs="Arial"/>
+                      <w:rFonts w:ascii="GDSTransportWebsite" w:hAnsi="GDSTransportWebsite" w:cs="Arial"/>
                       <w:color w:val="000000"/>
-                      <w:sz w:val="20"/>
-                      <w:szCs w:val="20"/>
                       <w:shd w:val="clear" w:color="auto" w:fill="FFFFFF"/>
                     </w:rPr>
                     <w:t>yyyy</w:t>
@@ -4433,22 +5256,18 @@
                   <w:r>
                     <w:rPr>
                       <w:rStyle w:val="eop"/>
-                      <w:rFonts w:ascii="Arial" w:hAnsi="Arial" w:cs="Arial"/>
+                      <w:rFonts w:ascii="GDSTransportWebsite" w:hAnsi="GDSTransportWebsite" w:cs="Arial"/>
                       <w:color w:val="000000"/>
-                      <w:sz w:val="20"/>
-                      <w:szCs w:val="20"/>
                       <w:shd w:val="clear" w:color="auto" w:fill="FFFFFF"/>
                     </w:rPr>
-                    <w:t>’, 'dd-MM-</w:t>
+                    <w:t>’, '</w:t>
                   </w:r>
                   <w:proofErr w:type="spellStart"/>
                   <w:r>
                     <w:rPr>
                       <w:rStyle w:val="eop"/>
-                      <w:rFonts w:ascii="Arial" w:hAnsi="Arial" w:cs="Arial"/>
+                      <w:rFonts w:ascii="GDSTransportWebsite" w:hAnsi="GDSTransportWebsite" w:cs="Arial"/>
                       <w:color w:val="000000"/>
-                      <w:sz w:val="20"/>
-                      <w:szCs w:val="20"/>
                       <w:shd w:val="clear" w:color="auto" w:fill="FFFFFF"/>
                     </w:rPr>
                     <w:t>yyyy</w:t>
@@ -4457,13 +5276,11 @@
                   <w:r>
                     <w:rPr>
                       <w:rStyle w:val="eop"/>
-                      <w:rFonts w:ascii="Arial" w:hAnsi="Arial" w:cs="Arial"/>
+                      <w:rFonts w:ascii="GDSTransportWebsite" w:hAnsi="GDSTransportWebsite" w:cs="Arial"/>
                       <w:color w:val="000000"/>
-                      <w:sz w:val="20"/>
-                      <w:szCs w:val="20"/>
                       <w:shd w:val="clear" w:color="auto" w:fill="FFFFFF"/>
                     </w:rPr>
-                    <w:t>')}&gt;&gt;</w:t>
+                    <w:t>-MM-dd')}&gt;&gt;</w:t>
                   </w:r>
                 </w:p>
               </w:tc>
@@ -4483,172 +5300,18 @@
                 <w:p>
                   <w:pPr>
                     <w:rPr>
-                      <w:rFonts w:cstheme="minorHAnsi"/>
-                      <w:sz w:val="20"/>
-                      <w:szCs w:val="20"/>
-                    </w:rPr>
-                  </w:pPr>
-                  <w:r>
-                    <w:rPr>
-                      <w:rFonts w:cstheme="minorHAnsi"/>
-                      <w:sz w:val="20"/>
-                      <w:szCs w:val="20"/>
-                    </w:rPr>
-                    <w:t>&lt;&lt;er_&gt;&gt;</w:t>
-                  </w:r>
-                </w:p>
-              </w:tc>
-              <w:tc>
-                <w:tcPr>
-                  <w:tcW w:w="6474" w:type="dxa"/>
-                  <w:tcBorders>
-                    <w:top w:val="nil"/>
-                    <w:left w:val="nil"/>
-                    <w:bottom w:val="nil"/>
-                    <w:right w:val="nil"/>
-                  </w:tcBorders>
-                </w:tcPr>
-                <w:p>
-                  <w:pPr>
-                    <w:rPr>
-                      <w:rStyle w:val="eop"/>
-                      <w:rFonts w:ascii="Arial" w:hAnsi="Arial" w:cs="Arial"/>
-                      <w:color w:val="000000"/>
-                      <w:sz w:val="20"/>
-                      <w:szCs w:val="20"/>
-                      <w:shd w:val="clear" w:color="auto" w:fill="FFFFFF"/>
-                    </w:rPr>
-                  </w:pPr>
-                </w:p>
-              </w:tc>
-            </w:tr>
-            <w:tr>
-              <w:tc>
-                <w:tcPr>
-                  <w:tcW w:w="2552" w:type="dxa"/>
-                  <w:tcBorders>
-                    <w:top w:val="nil"/>
-                    <w:left w:val="nil"/>
-                    <w:bottom w:val="nil"/>
-                    <w:right w:val="nil"/>
-                  </w:tcBorders>
-                  <w:hideMark/>
-                </w:tcPr>
-                <w:p>
-                  <w:pPr>
-                    <w:rPr>
-                      <w:rFonts w:cstheme="minorHAnsi"/>
-                      <w:sz w:val="20"/>
-                      <w:szCs w:val="20"/>
-                    </w:rPr>
-                  </w:pPr>
-                  <w:r>
-                    <w:rPr>
-                      <w:rFonts w:cstheme="minorHAnsi"/>
-                      <w:sz w:val="20"/>
-                      <w:szCs w:val="20"/>
-                    </w:rPr>
-                    <w:t>&lt;&lt;</w:t>
-                  </w:r>
-                  <w:proofErr w:type="spellStart"/>
-                  <w:r>
-                    <w:rPr>
-                      <w:rFonts w:cstheme="minorHAnsi"/>
-                      <w:sz w:val="20"/>
-                      <w:szCs w:val="20"/>
-                    </w:rPr>
-                    <w:t>cr</w:t>
-                  </w:r>
-                  <w:proofErr w:type="spellEnd"/>
-                  <w:proofErr w:type="gramStart"/>
-                  <w:r>
-                    <w:rPr>
-                      <w:rFonts w:cstheme="minorHAnsi"/>
-                      <w:sz w:val="20"/>
-                      <w:szCs w:val="20"/>
-                    </w:rPr>
-                    <w:t>_{</w:t>
-                  </w:r>
-                  <w:proofErr w:type="spellStart"/>
-                  <w:proofErr w:type="gramEnd"/>
-                  <w:r>
-                    <w:rPr>
-                      <w:rFonts w:cstheme="minorHAnsi"/>
-                      <w:sz w:val="20"/>
-                      <w:szCs w:val="20"/>
-                    </w:rPr>
-                    <w:t>commonDetails.</w:t>
-                  </w:r>
-                  <w:r>
-                    <w:rPr>
-                      <w:rFonts w:cstheme="minorHAnsi"/>
-                      <w:sz w:val="20"/>
-                      <w:szCs w:val="20"/>
-                    </w:rPr>
-                    <w:t>howToPay</w:t>
-                  </w:r>
-                  <w:proofErr w:type="spellEnd"/>
-                  <w:r>
-                    <w:rPr>
-                      <w:rFonts w:cstheme="minorHAnsi"/>
-                      <w:sz w:val="20"/>
-                      <w:szCs w:val="20"/>
-                    </w:rPr>
-                    <w:t>== ‘BY_SET_DATE’}&gt;&gt;</w:t>
-                  </w:r>
-                </w:p>
-              </w:tc>
-              <w:tc>
-                <w:tcPr>
-                  <w:tcW w:w="6474" w:type="dxa"/>
-                  <w:tcBorders>
-                    <w:top w:val="nil"/>
-                    <w:left w:val="nil"/>
-                    <w:bottom w:val="nil"/>
-                    <w:right w:val="nil"/>
-                  </w:tcBorders>
-                </w:tcPr>
-                <w:p>
-                  <w:pPr>
-                    <w:rPr>
-                      <w:rStyle w:val="eop"/>
-                      <w:rFonts w:ascii="Arial" w:hAnsi="Arial" w:cs="Arial"/>
-                      <w:color w:val="000000"/>
-                      <w:sz w:val="20"/>
-                      <w:szCs w:val="20"/>
-                      <w:shd w:val="clear" w:color="auto" w:fill="FFFFFF"/>
-                    </w:rPr>
-                  </w:pPr>
-                </w:p>
-              </w:tc>
-            </w:tr>
-            <w:tr>
-              <w:tc>
-                <w:tcPr>
-                  <w:tcW w:w="2552" w:type="dxa"/>
-                  <w:tcBorders>
-                    <w:top w:val="nil"/>
-                    <w:left w:val="nil"/>
-                    <w:bottom w:val="nil"/>
-                    <w:right w:val="nil"/>
-                  </w:tcBorders>
-                  <w:hideMark/>
-                </w:tcPr>
-                <w:p>
-                  <w:pPr>
-                    <w:rPr>
-                      <w:rFonts w:cstheme="minorHAnsi"/>
-                      <w:sz w:val="20"/>
-                      <w:szCs w:val="20"/>
-                    </w:rPr>
-                  </w:pPr>
-                  <w:r>
-                    <w:rPr>
                       <w:rFonts w:ascii="GDSTransportWebsite" w:hAnsi="GDSTransportWebsite" w:cstheme="minorHAnsi"/>
                       <w:b/>
                       <w:bCs/>
                     </w:rPr>
-                    <w:t>Final payment of</w:t>
+                  </w:pPr>
+                  <w:r>
+                    <w:rPr>
+                      <w:rFonts w:ascii="GDSTransportWebsite" w:hAnsi="GDSTransportWebsite" w:cstheme="minorHAnsi"/>
+                      <w:b/>
+                      <w:bCs/>
+                    </w:rPr>
+                    <w:t>Regular payments of</w:t>
                   </w:r>
                 </w:p>
               </w:tc>
@@ -4667,20 +5330,17 @@
                   <w:pPr>
                     <w:rPr>
                       <w:rStyle w:val="eop"/>
-                      <w:rFonts w:ascii="Arial" w:hAnsi="Arial" w:cs="Arial"/>
+                      <w:rFonts w:ascii="GDSTransportWebsite" w:hAnsi="GDSTransportWebsite" w:cs="Arial"/>
                       <w:color w:val="000000"/>
-                      <w:sz w:val="20"/>
-                      <w:szCs w:val="20"/>
                       <w:shd w:val="clear" w:color="auto" w:fill="FFFFFF"/>
                     </w:rPr>
                   </w:pPr>
+                  <w:proofErr w:type="gramStart"/>
                   <w:r>
                     <w:rPr>
                       <w:rStyle w:val="eop"/>
-                      <w:rFonts w:ascii="Arial" w:hAnsi="Arial" w:cs="Arial"/>
+                      <w:rFonts w:ascii="GDSTransportWebsite" w:hAnsi="GDSTransportWebsite" w:cs="Arial"/>
                       <w:color w:val="000000"/>
-                      <w:sz w:val="20"/>
-                      <w:szCs w:val="20"/>
                       <w:shd w:val="clear" w:color="auto" w:fill="FFFFFF"/>
                     </w:rPr>
                     <w:t>£&lt;&lt;</w:t>
@@ -4689,10 +5349,8 @@
                   <w:r>
                     <w:rPr>
                       <w:rStyle w:val="eop"/>
-                      <w:rFonts w:ascii="Arial" w:hAnsi="Arial" w:cs="Arial"/>
+                      <w:rFonts w:ascii="GDSTransportWebsite" w:hAnsi="GDSTransportWebsite" w:cs="Arial"/>
                       <w:color w:val="000000"/>
-                      <w:sz w:val="20"/>
-                      <w:szCs w:val="20"/>
                       <w:shd w:val="clear" w:color="auto" w:fill="FFFFFF"/>
                     </w:rPr>
                     <w:t>commonDetails.</w:t>
@@ -4700,243 +5358,19 @@
                   <w:r>
                     <w:rPr>
                       <w:rStyle w:val="eop"/>
-                      <w:rFonts w:ascii="Arial" w:hAnsi="Arial" w:cs="Arial"/>
+                      <w:rFonts w:ascii="GDSTransportWebsite" w:hAnsi="GDSTransportWebsite" w:cs="Arial"/>
                       <w:color w:val="000000"/>
-                      <w:sz w:val="20"/>
-                      <w:szCs w:val="20"/>
                       <w:shd w:val="clear" w:color="auto" w:fill="FFFFFF"/>
                     </w:rPr>
-                    <w:t>amountToPay</w:t>
+                    <w:t>repaymentPlan.paymentAmount</w:t>
                   </w:r>
                   <w:proofErr w:type="spellEnd"/>
-                  <w:r>
-                    <w:rPr>
-                      <w:rStyle w:val="eop"/>
-                      <w:rFonts w:ascii="Arial" w:hAnsi="Arial" w:cs="Arial"/>
-                      <w:color w:val="000000"/>
-                      <w:sz w:val="20"/>
-                      <w:szCs w:val="20"/>
-                      <w:shd w:val="clear" w:color="auto" w:fill="FFFFFF"/>
-                    </w:rPr>
-                    <w:t>&gt;&gt; no later than &lt;</w:t>
-                  </w:r>
-                  <w:proofErr w:type="gramStart"/>
-                  <w:r>
-                    <w:rPr>
-                      <w:rStyle w:val="eop"/>
-                      <w:rFonts w:ascii="Arial" w:hAnsi="Arial" w:cs="Arial"/>
-                      <w:color w:val="000000"/>
-                      <w:sz w:val="20"/>
-                      <w:szCs w:val="20"/>
-                      <w:shd w:val="clear" w:color="auto" w:fill="FFFFFF"/>
-                    </w:rPr>
-                    <w:t>&lt;{</w:t>
-                  </w:r>
-                  <w:proofErr w:type="spellStart"/>
                   <w:proofErr w:type="gramEnd"/>
                   <w:r>
                     <w:rPr>
                       <w:rStyle w:val="eop"/>
-                      <w:rFonts w:ascii="Arial" w:hAnsi="Arial" w:cs="Arial"/>
+                      <w:rFonts w:ascii="GDSTransportWebsite" w:hAnsi="GDSTransportWebsite" w:cs="Arial"/>
                       <w:color w:val="000000"/>
-                      <w:sz w:val="20"/>
-                      <w:szCs w:val="20"/>
-                      <w:shd w:val="clear" w:color="auto" w:fill="FFFFFF"/>
-                    </w:rPr>
-                    <w:t>dateFormat</w:t>
-                  </w:r>
-                  <w:proofErr w:type="spellEnd"/>
-                  <w:r>
-                    <w:rPr>
-                      <w:rStyle w:val="eop"/>
-                      <w:rFonts w:ascii="Arial" w:hAnsi="Arial" w:cs="Arial"/>
-                      <w:color w:val="000000"/>
-                      <w:sz w:val="20"/>
-                      <w:szCs w:val="20"/>
-                      <w:shd w:val="clear" w:color="auto" w:fill="FFFFFF"/>
-                    </w:rPr>
-                    <w:t>(</w:t>
-                  </w:r>
-                  <w:proofErr w:type="spellStart"/>
-                  <w:r>
-                    <w:rPr>
-                      <w:rStyle w:val="eop"/>
-                      <w:rFonts w:ascii="Arial" w:hAnsi="Arial" w:cs="Arial"/>
-                      <w:color w:val="000000"/>
-                      <w:sz w:val="20"/>
-                      <w:szCs w:val="20"/>
-                      <w:shd w:val="clear" w:color="auto" w:fill="FFFFFF"/>
-                    </w:rPr>
-                    <w:t>commonDetails.</w:t>
-                  </w:r>
-                  <w:r>
-                    <w:rPr>
-                      <w:rStyle w:val="eop"/>
-                      <w:rFonts w:ascii="Arial" w:hAnsi="Arial" w:cs="Arial"/>
-                      <w:color w:val="000000"/>
-                      <w:sz w:val="20"/>
-                      <w:szCs w:val="20"/>
-                      <w:shd w:val="clear" w:color="auto" w:fill="FFFFFF"/>
-                    </w:rPr>
-                    <w:t>payBy</w:t>
-                  </w:r>
-                  <w:proofErr w:type="spellEnd"/>
-                  <w:r>
-                    <w:rPr>
-                      <w:rStyle w:val="eop"/>
-                      <w:rFonts w:ascii="Arial" w:hAnsi="Arial" w:cs="Arial"/>
-                      <w:color w:val="000000"/>
-                      <w:sz w:val="20"/>
-                      <w:szCs w:val="20"/>
-                      <w:shd w:val="clear" w:color="auto" w:fill="FFFFFF"/>
-                    </w:rPr>
-                    <w:t xml:space="preserve">, ‘dd MMMM </w:t>
-                  </w:r>
-                  <w:proofErr w:type="spellStart"/>
-                  <w:r>
-                    <w:rPr>
-                      <w:rStyle w:val="eop"/>
-                      <w:rFonts w:ascii="Arial" w:hAnsi="Arial" w:cs="Arial"/>
-                      <w:color w:val="000000"/>
-                      <w:sz w:val="20"/>
-                      <w:szCs w:val="20"/>
-                      <w:shd w:val="clear" w:color="auto" w:fill="FFFFFF"/>
-                    </w:rPr>
-                    <w:t>yyyy</w:t>
-                  </w:r>
-                  <w:proofErr w:type="spellEnd"/>
-                  <w:r>
-                    <w:rPr>
-                      <w:rStyle w:val="eop"/>
-                      <w:rFonts w:ascii="Arial" w:hAnsi="Arial" w:cs="Arial"/>
-                      <w:color w:val="000000"/>
-                      <w:sz w:val="20"/>
-                      <w:szCs w:val="20"/>
-                      <w:shd w:val="clear" w:color="auto" w:fill="FFFFFF"/>
-                    </w:rPr>
-                    <w:t>’, 'dd-MM-</w:t>
-                  </w:r>
-                  <w:proofErr w:type="spellStart"/>
-                  <w:r>
-                    <w:rPr>
-                      <w:rStyle w:val="eop"/>
-                      <w:rFonts w:ascii="Arial" w:hAnsi="Arial" w:cs="Arial"/>
-                      <w:color w:val="000000"/>
-                      <w:sz w:val="20"/>
-                      <w:szCs w:val="20"/>
-                      <w:shd w:val="clear" w:color="auto" w:fill="FFFFFF"/>
-                    </w:rPr>
-                    <w:t>yyyy</w:t>
-                  </w:r>
-                  <w:proofErr w:type="spellEnd"/>
-                  <w:r>
-                    <w:rPr>
-                      <w:rStyle w:val="eop"/>
-                      <w:rFonts w:ascii="Arial" w:hAnsi="Arial" w:cs="Arial"/>
-                      <w:color w:val="000000"/>
-                      <w:sz w:val="20"/>
-                      <w:szCs w:val="20"/>
-                      <w:shd w:val="clear" w:color="auto" w:fill="FFFFFF"/>
-                    </w:rPr>
-                    <w:t>')}&gt;&gt;</w:t>
-                  </w:r>
-                </w:p>
-              </w:tc>
-            </w:tr>
-            <w:tr>
-              <w:tc>
-                <w:tcPr>
-                  <w:tcW w:w="2552" w:type="dxa"/>
-                  <w:tcBorders>
-                    <w:top w:val="nil"/>
-                    <w:left w:val="nil"/>
-                    <w:bottom w:val="nil"/>
-                    <w:right w:val="nil"/>
-                  </w:tcBorders>
-                  <w:hideMark/>
-                </w:tcPr>
-                <w:p>
-                  <w:pPr>
-                    <w:rPr>
-                      <w:rFonts w:ascii="GDSTransportWebsite" w:hAnsi="GDSTransportWebsite" w:cstheme="minorHAnsi"/>
-                      <w:b/>
-                      <w:bCs/>
-                    </w:rPr>
-                  </w:pPr>
-                  <w:r>
-                    <w:rPr>
-                      <w:rFonts w:ascii="GDSTransportWebsite" w:hAnsi="GDSTransportWebsite" w:cstheme="minorHAnsi"/>
-                      <w:b/>
-                      <w:bCs/>
-                    </w:rPr>
-                    <w:t>Reason defendant cannot pay full amount immediately</w:t>
-                  </w:r>
-                </w:p>
-              </w:tc>
-              <w:tc>
-                <w:tcPr>
-                  <w:tcW w:w="6474" w:type="dxa"/>
-                  <w:tcBorders>
-                    <w:top w:val="nil"/>
-                    <w:left w:val="nil"/>
-                    <w:bottom w:val="nil"/>
-                    <w:right w:val="nil"/>
-                  </w:tcBorders>
-                  <w:hideMark/>
-                </w:tcPr>
-                <w:p>
-                  <w:pPr>
-                    <w:rPr>
-                      <w:rStyle w:val="eop"/>
-                      <w:rFonts w:ascii="Arial" w:hAnsi="Arial" w:cs="Arial"/>
-                      <w:color w:val="000000"/>
-                      <w:sz w:val="20"/>
-                      <w:szCs w:val="20"/>
-                      <w:shd w:val="clear" w:color="auto" w:fill="FFFFFF"/>
-                    </w:rPr>
-                  </w:pPr>
-                  <w:r>
-                    <w:rPr>
-                      <w:rStyle w:val="eop"/>
-                      <w:rFonts w:ascii="Arial" w:hAnsi="Arial" w:cs="Arial"/>
-                      <w:color w:val="000000"/>
-                      <w:sz w:val="20"/>
-                      <w:szCs w:val="20"/>
-                      <w:shd w:val="clear" w:color="auto" w:fill="FFFFFF"/>
-                    </w:rPr>
-                    <w:t>&lt;&lt;</w:t>
-                  </w:r>
-                  <w:proofErr w:type="spellStart"/>
-                  <w:r>
-                    <w:rPr>
-                      <w:rStyle w:val="eop"/>
-                      <w:rFonts w:ascii="Arial" w:hAnsi="Arial" w:cs="Arial"/>
-                      <w:color w:val="000000"/>
-                      <w:sz w:val="20"/>
-                      <w:szCs w:val="20"/>
-                      <w:shd w:val="clear" w:color="auto" w:fill="FFFFFF"/>
-                    </w:rPr>
-                    <w:t>commonDetails.</w:t>
-                  </w:r>
-                  <w:r>
-                    <w:rPr>
-                      <w:rStyle w:val="eop"/>
-                      <w:rFonts w:ascii="Arial" w:hAnsi="Arial" w:cs="Arial"/>
-                      <w:color w:val="000000"/>
-                      <w:sz w:val="20"/>
-                      <w:szCs w:val="20"/>
-                      <w:shd w:val="clear" w:color="auto" w:fill="FFFFFF"/>
-                    </w:rPr>
-                    <w:t>whyNotPayImmediately</w:t>
-                  </w:r>
-                  <w:proofErr w:type="spellEnd"/>
-                  <w:r>
-                    <w:rPr>
-                      <w:rStyle w:val="eop"/>
-                      <w:rFonts w:ascii="Arial" w:hAnsi="Arial" w:cs="Arial"/>
-                      <w:color w:val="000000"/>
-                      <w:sz w:val="20"/>
-                      <w:szCs w:val="20"/>
                       <w:shd w:val="clear" w:color="auto" w:fill="FFFFFF"/>
                     </w:rPr>
                     <w:t>&gt;&gt;</w:t>
@@ -4959,172 +5393,18 @@
                 <w:p>
                   <w:pPr>
                     <w:rPr>
-                      <w:rFonts w:cstheme="minorHAnsi"/>
-                      <w:sz w:val="20"/>
-                      <w:szCs w:val="20"/>
-                    </w:rPr>
-                  </w:pPr>
-                  <w:r>
-                    <w:rPr>
-                      <w:rFonts w:cstheme="minorHAnsi"/>
-                      <w:sz w:val="20"/>
-                      <w:szCs w:val="20"/>
-                    </w:rPr>
-                    <w:t>&lt;&lt;er_&gt;&gt;</w:t>
-                  </w:r>
-                </w:p>
-              </w:tc>
-              <w:tc>
-                <w:tcPr>
-                  <w:tcW w:w="6474" w:type="dxa"/>
-                  <w:tcBorders>
-                    <w:top w:val="nil"/>
-                    <w:left w:val="nil"/>
-                    <w:bottom w:val="nil"/>
-                    <w:right w:val="nil"/>
-                  </w:tcBorders>
-                </w:tcPr>
-                <w:p>
-                  <w:pPr>
-                    <w:rPr>
-                      <w:rStyle w:val="eop"/>
-                      <w:rFonts w:ascii="Arial" w:hAnsi="Arial" w:cs="Arial"/>
-                      <w:color w:val="000000"/>
-                      <w:sz w:val="20"/>
-                      <w:szCs w:val="20"/>
-                      <w:shd w:val="clear" w:color="auto" w:fill="FFFFFF"/>
-                    </w:rPr>
-                  </w:pPr>
-                </w:p>
-              </w:tc>
-            </w:tr>
-            <w:tr>
-              <w:tc>
-                <w:tcPr>
-                  <w:tcW w:w="2552" w:type="dxa"/>
-                  <w:tcBorders>
-                    <w:top w:val="nil"/>
-                    <w:left w:val="nil"/>
-                    <w:bottom w:val="nil"/>
-                    <w:right w:val="nil"/>
-                  </w:tcBorders>
-                  <w:hideMark/>
-                </w:tcPr>
-                <w:p>
-                  <w:pPr>
-                    <w:rPr>
-                      <w:rFonts w:cstheme="minorHAnsi"/>
-                      <w:sz w:val="20"/>
-                      <w:szCs w:val="20"/>
-                    </w:rPr>
-                  </w:pPr>
-                  <w:r>
-                    <w:rPr>
-                      <w:rFonts w:cstheme="minorHAnsi"/>
-                      <w:sz w:val="20"/>
-                      <w:szCs w:val="20"/>
-                    </w:rPr>
-                    <w:t>&lt;&lt;</w:t>
-                  </w:r>
-                  <w:proofErr w:type="spellStart"/>
-                  <w:r>
-                    <w:rPr>
-                      <w:rFonts w:cstheme="minorHAnsi"/>
-                      <w:sz w:val="20"/>
-                      <w:szCs w:val="20"/>
-                    </w:rPr>
-                    <w:t>cr</w:t>
-                  </w:r>
-                  <w:proofErr w:type="spellEnd"/>
-                  <w:proofErr w:type="gramStart"/>
-                  <w:r>
-                    <w:rPr>
-                      <w:rFonts w:cstheme="minorHAnsi"/>
-                      <w:sz w:val="20"/>
-                      <w:szCs w:val="20"/>
-                    </w:rPr>
-                    <w:t>_{</w:t>
-                  </w:r>
-                  <w:proofErr w:type="spellStart"/>
-                  <w:proofErr w:type="gramEnd"/>
-                  <w:r>
-                    <w:rPr>
-                      <w:rFonts w:cstheme="minorHAnsi"/>
-                      <w:sz w:val="20"/>
-                      <w:szCs w:val="20"/>
-                    </w:rPr>
-                    <w:t>commonDetails.</w:t>
-                  </w:r>
-                  <w:r>
-                    <w:rPr>
-                      <w:rFonts w:cstheme="minorHAnsi"/>
-                      <w:sz w:val="20"/>
-                      <w:szCs w:val="20"/>
-                    </w:rPr>
-                    <w:t>howToPay</w:t>
-                  </w:r>
-                  <w:proofErr w:type="spellEnd"/>
-                  <w:r>
-                    <w:rPr>
-                      <w:rFonts w:cstheme="minorHAnsi"/>
-                      <w:sz w:val="20"/>
-                      <w:szCs w:val="20"/>
-                    </w:rPr>
-                    <w:t>== ‘SUGGESTION_OF_REPAYMENT_PLAN’}&gt;&gt;</w:t>
-                  </w:r>
-                </w:p>
-              </w:tc>
-              <w:tc>
-                <w:tcPr>
-                  <w:tcW w:w="6474" w:type="dxa"/>
-                  <w:tcBorders>
-                    <w:top w:val="nil"/>
-                    <w:left w:val="nil"/>
-                    <w:bottom w:val="nil"/>
-                    <w:right w:val="nil"/>
-                  </w:tcBorders>
-                </w:tcPr>
-                <w:p>
-                  <w:pPr>
-                    <w:rPr>
-                      <w:rStyle w:val="eop"/>
-                      <w:rFonts w:ascii="Arial" w:hAnsi="Arial" w:cs="Arial"/>
-                      <w:color w:val="000000"/>
-                      <w:sz w:val="20"/>
-                      <w:szCs w:val="20"/>
-                      <w:shd w:val="clear" w:color="auto" w:fill="FFFFFF"/>
-                    </w:rPr>
-                  </w:pPr>
-                </w:p>
-              </w:tc>
-            </w:tr>
-            <w:tr>
-              <w:tc>
-                <w:tcPr>
-                  <w:tcW w:w="2552" w:type="dxa"/>
-                  <w:tcBorders>
-                    <w:top w:val="nil"/>
-                    <w:left w:val="nil"/>
-                    <w:bottom w:val="nil"/>
-                    <w:right w:val="nil"/>
-                  </w:tcBorders>
-                  <w:hideMark/>
-                </w:tcPr>
-                <w:p>
-                  <w:pPr>
-                    <w:rPr>
-                      <w:rFonts w:cstheme="minorHAnsi"/>
-                      <w:sz w:val="20"/>
-                      <w:szCs w:val="20"/>
-                    </w:rPr>
-                  </w:pPr>
-                  <w:r>
-                    <w:rPr>
                       <w:rFonts w:ascii="GDSTransportWebsite" w:hAnsi="GDSTransportWebsite" w:cstheme="minorHAnsi"/>
                       <w:b/>
                       <w:bCs/>
                     </w:rPr>
-                    <w:t>Final payment by</w:t>
+                  </w:pPr>
+                  <w:r>
+                    <w:rPr>
+                      <w:rFonts w:ascii="GDSTransportWebsite" w:hAnsi="GDSTransportWebsite" w:cstheme="minorHAnsi"/>
+                      <w:b/>
+                      <w:bCs/>
+                    </w:rPr>
+                    <w:t>Frequency of payments</w:t>
                   </w:r>
                 </w:p>
               </w:tc>
@@ -5143,69 +5423,27 @@
                   <w:pPr>
                     <w:rPr>
                       <w:rStyle w:val="eop"/>
-                      <w:rFonts w:ascii="Arial" w:hAnsi="Arial" w:cs="Arial"/>
+                      <w:rFonts w:ascii="GDSTransportWebsite" w:hAnsi="GDSTransportWebsite" w:cs="Arial"/>
                       <w:color w:val="000000"/>
-                      <w:sz w:val="20"/>
-                      <w:szCs w:val="20"/>
                       <w:shd w:val="clear" w:color="auto" w:fill="FFFFFF"/>
                     </w:rPr>
                   </w:pPr>
-                  <w:r>
-                    <w:rPr>
-                      <w:rStyle w:val="eop"/>
-                      <w:rFonts w:ascii="Arial" w:hAnsi="Arial" w:cs="Arial"/>
-                      <w:color w:val="000000"/>
-                      <w:sz w:val="20"/>
-                      <w:szCs w:val="20"/>
-                      <w:shd w:val="clear" w:color="auto" w:fill="FFFFFF"/>
-                    </w:rPr>
-                    <w:t>&lt;</w:t>
-                  </w:r>
                   <w:proofErr w:type="gramStart"/>
                   <w:r>
                     <w:rPr>
                       <w:rStyle w:val="eop"/>
-                      <w:rFonts w:ascii="Arial" w:hAnsi="Arial" w:cs="Arial"/>
+                      <w:rFonts w:ascii="GDSTransportWebsite" w:hAnsi="GDSTransportWebsite" w:cs="Arial"/>
                       <w:color w:val="000000"/>
-                      <w:sz w:val="20"/>
-                      <w:szCs w:val="20"/>
                       <w:shd w:val="clear" w:color="auto" w:fill="FFFFFF"/>
                     </w:rPr>
-                    <w:t>&lt;{</w:t>
-                  </w:r>
-                  <w:proofErr w:type="spellStart"/>
-                  <w:proofErr w:type="gramEnd"/>
-                  <w:r>
-                    <w:rPr>
-                      <w:rStyle w:val="eop"/>
-                      <w:rFonts w:ascii="Arial" w:hAnsi="Arial" w:cs="Arial"/>
-                      <w:color w:val="000000"/>
-                      <w:sz w:val="20"/>
-                      <w:szCs w:val="20"/>
-                      <w:shd w:val="clear" w:color="auto" w:fill="FFFFFF"/>
-                    </w:rPr>
-                    <w:t>dateFormat</w:t>
-                  </w:r>
-                  <w:proofErr w:type="spellEnd"/>
-                  <w:r>
-                    <w:rPr>
-                      <w:rStyle w:val="eop"/>
-                      <w:rFonts w:ascii="Arial" w:hAnsi="Arial" w:cs="Arial"/>
-                      <w:color w:val="000000"/>
-                      <w:sz w:val="20"/>
-                      <w:szCs w:val="20"/>
-                      <w:shd w:val="clear" w:color="auto" w:fill="FFFFFF"/>
-                    </w:rPr>
-                    <w:t>(</w:t>
+                    <w:t>&lt;&lt;</w:t>
                   </w:r>
                   <w:proofErr w:type="spellStart"/>
                   <w:r>
                     <w:rPr>
                       <w:rStyle w:val="eop"/>
-                      <w:rFonts w:ascii="Arial" w:hAnsi="Arial" w:cs="Arial"/>
+                      <w:rFonts w:ascii="GDSTransportWebsite" w:hAnsi="GDSTransportWebsite" w:cs="Arial"/>
                       <w:color w:val="000000"/>
-                      <w:sz w:val="20"/>
-                      <w:szCs w:val="20"/>
                       <w:shd w:val="clear" w:color="auto" w:fill="FFFFFF"/>
                     </w:rPr>
                     <w:t>commonDetails.</w:t>
@@ -5213,173 +5451,19 @@
                   <w:r>
                     <w:rPr>
                       <w:rStyle w:val="eop"/>
-                      <w:rFonts w:ascii="Arial" w:hAnsi="Arial" w:cs="Arial"/>
+                      <w:rFonts w:ascii="GDSTransportWebsite" w:hAnsi="GDSTransportWebsite" w:cs="Arial"/>
                       <w:color w:val="000000"/>
-                      <w:sz w:val="20"/>
-                      <w:szCs w:val="20"/>
                       <w:shd w:val="clear" w:color="auto" w:fill="FFFFFF"/>
                     </w:rPr>
-                    <w:t>repaymentPlan.firstRepaymentDate</w:t>
-                  </w:r>
-                  <w:proofErr w:type="spellEnd"/>
-                  <w:r>
-                    <w:rPr>
-                      <w:rStyle w:val="eop"/>
-                      <w:rFonts w:ascii="Arial" w:hAnsi="Arial" w:cs="Arial"/>
-                      <w:color w:val="000000"/>
-                      <w:sz w:val="20"/>
-                      <w:szCs w:val="20"/>
-                      <w:shd w:val="clear" w:color="auto" w:fill="FFFFFF"/>
-                    </w:rPr>
-                    <w:t xml:space="preserve">, ‘dd MMMM </w:t>
-                  </w:r>
-                  <w:proofErr w:type="spellStart"/>
-                  <w:r>
-                    <w:rPr>
-                      <w:rStyle w:val="eop"/>
-                      <w:rFonts w:ascii="Arial" w:hAnsi="Arial" w:cs="Arial"/>
-                      <w:color w:val="000000"/>
-                      <w:sz w:val="20"/>
-                      <w:szCs w:val="20"/>
-                      <w:shd w:val="clear" w:color="auto" w:fill="FFFFFF"/>
-                    </w:rPr>
-                    <w:t>yyyy</w:t>
-                  </w:r>
-                  <w:proofErr w:type="spellEnd"/>
-                  <w:r>
-                    <w:rPr>
-                      <w:rStyle w:val="eop"/>
-                      <w:rFonts w:ascii="Arial" w:hAnsi="Arial" w:cs="Arial"/>
-                      <w:color w:val="000000"/>
-                      <w:sz w:val="20"/>
-                      <w:szCs w:val="20"/>
-                      <w:shd w:val="clear" w:color="auto" w:fill="FFFFFF"/>
-                    </w:rPr>
-                    <w:t>’, '</w:t>
-                  </w:r>
-                  <w:proofErr w:type="spellStart"/>
-                  <w:r>
-                    <w:rPr>
-                      <w:rStyle w:val="eop"/>
-                      <w:rFonts w:ascii="Arial" w:hAnsi="Arial" w:cs="Arial"/>
-                      <w:color w:val="000000"/>
-                      <w:sz w:val="20"/>
-                      <w:szCs w:val="20"/>
-                      <w:shd w:val="clear" w:color="auto" w:fill="FFFFFF"/>
-                    </w:rPr>
-                    <w:t>yyyy</w:t>
-                  </w:r>
-                  <w:proofErr w:type="spellEnd"/>
-                  <w:r>
-                    <w:rPr>
-                      <w:rStyle w:val="eop"/>
-                      <w:rFonts w:ascii="Arial" w:hAnsi="Arial" w:cs="Arial"/>
-                      <w:color w:val="000000"/>
-                      <w:sz w:val="20"/>
-                      <w:szCs w:val="20"/>
-                      <w:shd w:val="clear" w:color="auto" w:fill="FFFFFF"/>
-                    </w:rPr>
-                    <w:t>-MM-dd')}&gt;&gt;</w:t>
-                  </w:r>
-                </w:p>
-              </w:tc>
-            </w:tr>
-            <w:tr>
-              <w:tc>
-                <w:tcPr>
-                  <w:tcW w:w="2552" w:type="dxa"/>
-                  <w:tcBorders>
-                    <w:top w:val="nil"/>
-                    <w:left w:val="nil"/>
-                    <w:bottom w:val="nil"/>
-                    <w:right w:val="nil"/>
-                  </w:tcBorders>
-                  <w:hideMark/>
-                </w:tcPr>
-                <w:p>
-                  <w:pPr>
-                    <w:rPr>
-                      <w:rFonts w:ascii="GDSTransportWebsite" w:hAnsi="GDSTransportWebsite" w:cstheme="minorHAnsi"/>
-                      <w:b/>
-                      <w:bCs/>
-                    </w:rPr>
-                  </w:pPr>
-                  <w:r>
-                    <w:rPr>
-                      <w:rFonts w:ascii="GDSTransportWebsite" w:hAnsi="GDSTransportWebsite" w:cstheme="minorHAnsi"/>
-                      <w:b/>
-                      <w:bCs/>
-                    </w:rPr>
-                    <w:t>Regular payments of</w:t>
-                  </w:r>
-                </w:p>
-              </w:tc>
-              <w:tc>
-                <w:tcPr>
-                  <w:tcW w:w="6474" w:type="dxa"/>
-                  <w:tcBorders>
-                    <w:top w:val="nil"/>
-                    <w:left w:val="nil"/>
-                    <w:bottom w:val="nil"/>
-                    <w:right w:val="nil"/>
-                  </w:tcBorders>
-                  <w:hideMark/>
-                </w:tcPr>
-                <w:p>
-                  <w:pPr>
-                    <w:rPr>
-                      <w:rStyle w:val="eop"/>
-                      <w:rFonts w:ascii="Arial" w:hAnsi="Arial" w:cs="Arial"/>
-                      <w:color w:val="000000"/>
-                      <w:sz w:val="20"/>
-                      <w:szCs w:val="20"/>
-                      <w:shd w:val="clear" w:color="auto" w:fill="FFFFFF"/>
-                    </w:rPr>
-                  </w:pPr>
-                  <w:proofErr w:type="gramStart"/>
-                  <w:r>
-                    <w:rPr>
-                      <w:rStyle w:val="eop"/>
-                      <w:rFonts w:ascii="Arial" w:hAnsi="Arial" w:cs="Arial"/>
-                      <w:color w:val="000000"/>
-                      <w:sz w:val="20"/>
-                      <w:szCs w:val="20"/>
-                      <w:shd w:val="clear" w:color="auto" w:fill="FFFFFF"/>
-                    </w:rPr>
-                    <w:t>£&lt;&lt;</w:t>
-                  </w:r>
-                  <w:proofErr w:type="spellStart"/>
-                  <w:r>
-                    <w:rPr>
-                      <w:rStyle w:val="eop"/>
-                      <w:rFonts w:ascii="Arial" w:hAnsi="Arial" w:cs="Arial"/>
-                      <w:color w:val="000000"/>
-                      <w:sz w:val="20"/>
-                      <w:szCs w:val="20"/>
-                      <w:shd w:val="clear" w:color="auto" w:fill="FFFFFF"/>
-                    </w:rPr>
-                    <w:t>commonDetails.</w:t>
-                  </w:r>
-                  <w:r>
-                    <w:rPr>
-                      <w:rStyle w:val="eop"/>
-                      <w:rFonts w:ascii="Arial" w:hAnsi="Arial" w:cs="Arial"/>
-                      <w:color w:val="000000"/>
-                      <w:sz w:val="20"/>
-                      <w:szCs w:val="20"/>
-                      <w:shd w:val="clear" w:color="auto" w:fill="FFFFFF"/>
-                    </w:rPr>
-                    <w:t>repaymentPlan.paymentAmount</w:t>
+                    <w:t>repaymentPlan.paymentFrequencyDisplay</w:t>
                   </w:r>
                   <w:proofErr w:type="spellEnd"/>
                   <w:proofErr w:type="gramEnd"/>
                   <w:r>
                     <w:rPr>
                       <w:rStyle w:val="eop"/>
-                      <w:rFonts w:ascii="Arial" w:hAnsi="Arial" w:cs="Arial"/>
+                      <w:rFonts w:ascii="GDSTransportWebsite" w:hAnsi="GDSTransportWebsite" w:cs="Arial"/>
                       <w:color w:val="000000"/>
-                      <w:sz w:val="20"/>
-                      <w:szCs w:val="20"/>
                       <w:shd w:val="clear" w:color="auto" w:fill="FFFFFF"/>
                     </w:rPr>
                     <w:t>&gt;&gt;</w:t>
@@ -5413,7 +5497,7 @@
                       <w:b/>
                       <w:bCs/>
                     </w:rPr>
-                    <w:t>Frequency of payments</w:t>
+                    <w:t>Final payment by</w:t>
                   </w:r>
                 </w:p>
               </w:tc>
@@ -5432,21 +5516,221 @@
                   <w:pPr>
                     <w:rPr>
                       <w:rStyle w:val="eop"/>
-                      <w:rFonts w:ascii="Arial" w:hAnsi="Arial" w:cs="Arial"/>
+                      <w:rFonts w:ascii="GDSTransportWebsite" w:hAnsi="GDSTransportWebsite" w:cs="Arial"/>
                       <w:color w:val="000000"/>
-                      <w:sz w:val="20"/>
-                      <w:szCs w:val="20"/>
                       <w:shd w:val="clear" w:color="auto" w:fill="FFFFFF"/>
                     </w:rPr>
                   </w:pPr>
+                  <w:r>
+                    <w:rPr>
+                      <w:rStyle w:val="eop"/>
+                      <w:rFonts w:ascii="GDSTransportWebsite" w:hAnsi="GDSTransportWebsite" w:cs="Arial"/>
+                      <w:color w:val="000000"/>
+                      <w:shd w:val="clear" w:color="auto" w:fill="FFFFFF"/>
+                    </w:rPr>
+                    <w:t>&lt;</w:t>
+                  </w:r>
                   <w:proofErr w:type="gramStart"/>
                   <w:r>
                     <w:rPr>
                       <w:rStyle w:val="eop"/>
-                      <w:rFonts w:ascii="Arial" w:hAnsi="Arial" w:cs="Arial"/>
+                      <w:rFonts w:ascii="GDSTransportWebsite" w:hAnsi="GDSTransportWebsite" w:cs="Arial"/>
                       <w:color w:val="000000"/>
-                      <w:sz w:val="20"/>
-                      <w:szCs w:val="20"/>
+                      <w:shd w:val="clear" w:color="auto" w:fill="FFFFFF"/>
+                    </w:rPr>
+                    <w:t>&lt;{</w:t>
+                  </w:r>
+                  <w:proofErr w:type="spellStart"/>
+                  <w:proofErr w:type="gramEnd"/>
+                  <w:r>
+                    <w:rPr>
+                      <w:rStyle w:val="eop"/>
+                      <w:rFonts w:ascii="GDSTransportWebsite" w:hAnsi="GDSTransportWebsite" w:cs="Arial"/>
+                      <w:color w:val="000000"/>
+                      <w:shd w:val="clear" w:color="auto" w:fill="FFFFFF"/>
+                    </w:rPr>
+                    <w:t>dateFormat</w:t>
+                  </w:r>
+                  <w:proofErr w:type="spellEnd"/>
+                  <w:r>
+                    <w:rPr>
+                      <w:rStyle w:val="eop"/>
+                      <w:rFonts w:ascii="GDSTransportWebsite" w:hAnsi="GDSTransportWebsite" w:cs="Arial"/>
+                      <w:color w:val="000000"/>
+                      <w:shd w:val="clear" w:color="auto" w:fill="FFFFFF"/>
+                    </w:rPr>
+                    <w:t>(</w:t>
+                  </w:r>
+                  <w:proofErr w:type="spellStart"/>
+                  <w:r>
+                    <w:rPr>
+                      <w:rStyle w:val="eop"/>
+                      <w:rFonts w:ascii="GDSTransportWebsite" w:hAnsi="GDSTransportWebsite" w:cs="Arial"/>
+                      <w:color w:val="000000"/>
+                      <w:shd w:val="clear" w:color="auto" w:fill="FFFFFF"/>
+                    </w:rPr>
+                    <w:t>commonDetails.</w:t>
+                  </w:r>
+                  <w:r>
+                    <w:rPr>
+                      <w:rStyle w:val="eop"/>
+                      <w:rFonts w:ascii="GDSTransportWebsite" w:hAnsi="GDSTransportWebsite" w:cs="Arial"/>
+                      <w:color w:val="000000"/>
+                      <w:shd w:val="clear" w:color="auto" w:fill="FFFFFF"/>
+                    </w:rPr>
+                    <w:t>payBy</w:t>
+                  </w:r>
+                  <w:proofErr w:type="spellEnd"/>
+                  <w:r>
+                    <w:rPr>
+                      <w:rStyle w:val="eop"/>
+                      <w:rFonts w:ascii="GDSTransportWebsite" w:hAnsi="GDSTransportWebsite" w:cs="Arial"/>
+                      <w:color w:val="000000"/>
+                      <w:shd w:val="clear" w:color="auto" w:fill="FFFFFF"/>
+                    </w:rPr>
+                    <w:t xml:space="preserve">, ‘dd MMMM </w:t>
+                  </w:r>
+                  <w:proofErr w:type="spellStart"/>
+                  <w:r>
+                    <w:rPr>
+                      <w:rStyle w:val="eop"/>
+                      <w:rFonts w:ascii="GDSTransportWebsite" w:hAnsi="GDSTransportWebsite" w:cs="Arial"/>
+                      <w:color w:val="000000"/>
+                      <w:shd w:val="clear" w:color="auto" w:fill="FFFFFF"/>
+                    </w:rPr>
+                    <w:t>yyyy</w:t>
+                  </w:r>
+                  <w:proofErr w:type="spellEnd"/>
+                  <w:r>
+                    <w:rPr>
+                      <w:rStyle w:val="eop"/>
+                      <w:rFonts w:ascii="GDSTransportWebsite" w:hAnsi="GDSTransportWebsite" w:cs="Arial"/>
+                      <w:color w:val="000000"/>
+                      <w:shd w:val="clear" w:color="auto" w:fill="FFFFFF"/>
+                    </w:rPr>
+                    <w:t>’, 'dd-MM-</w:t>
+                  </w:r>
+                  <w:proofErr w:type="spellStart"/>
+                  <w:r>
+                    <w:rPr>
+                      <w:rStyle w:val="eop"/>
+                      <w:rFonts w:ascii="GDSTransportWebsite" w:hAnsi="GDSTransportWebsite" w:cs="Arial"/>
+                      <w:color w:val="000000"/>
+                      <w:shd w:val="clear" w:color="auto" w:fill="FFFFFF"/>
+                    </w:rPr>
+                    <w:t>yyyy</w:t>
+                  </w:r>
+                  <w:proofErr w:type="spellEnd"/>
+                  <w:r>
+                    <w:rPr>
+                      <w:rStyle w:val="eop"/>
+                      <w:rFonts w:ascii="GDSTransportWebsite" w:hAnsi="GDSTransportWebsite" w:cs="Arial"/>
+                      <w:color w:val="000000"/>
+                      <w:shd w:val="clear" w:color="auto" w:fill="FFFFFF"/>
+                    </w:rPr>
+                    <w:t>')}&gt;&gt;</w:t>
+                  </w:r>
+                </w:p>
+              </w:tc>
+            </w:tr>
+            <w:tr>
+              <w:tc>
+                <w:tcPr>
+                  <w:tcW w:w="2552" w:type="dxa"/>
+                  <w:tcBorders>
+                    <w:top w:val="nil"/>
+                    <w:left w:val="nil"/>
+                    <w:bottom w:val="nil"/>
+                    <w:right w:val="nil"/>
+                  </w:tcBorders>
+                </w:tcPr>
+                <w:p>
+                  <w:pPr>
+                    <w:rPr>
+                      <w:rFonts w:ascii="GDSTransportWebsite" w:hAnsi="GDSTransportWebsite" w:cstheme="minorHAnsi"/>
+                      <w:b/>
+                      <w:bCs/>
+                    </w:rPr>
+                  </w:pPr>
+                </w:p>
+              </w:tc>
+              <w:tc>
+                <w:tcPr>
+                  <w:tcW w:w="6474" w:type="dxa"/>
+                  <w:tcBorders>
+                    <w:top w:val="nil"/>
+                    <w:left w:val="nil"/>
+                    <w:bottom w:val="nil"/>
+                    <w:right w:val="nil"/>
+                  </w:tcBorders>
+                </w:tcPr>
+                <w:p>
+                  <w:pPr>
+                    <w:rPr>
+                      <w:rStyle w:val="eop"/>
+                      <w:rFonts w:ascii="GDSTransportWebsite" w:hAnsi="GDSTransportWebsite" w:cs="Arial"/>
+                      <w:color w:val="000000"/>
+                      <w:shd w:val="clear" w:color="auto" w:fill="FFFFFF"/>
+                    </w:rPr>
+                  </w:pPr>
+                </w:p>
+              </w:tc>
+            </w:tr>
+            <w:tr>
+              <w:tc>
+                <w:tcPr>
+                  <w:tcW w:w="2552" w:type="dxa"/>
+                  <w:tcBorders>
+                    <w:top w:val="nil"/>
+                    <w:left w:val="nil"/>
+                    <w:bottom w:val="nil"/>
+                    <w:right w:val="nil"/>
+                  </w:tcBorders>
+                  <w:hideMark/>
+                </w:tcPr>
+                <w:p>
+                  <w:pPr>
+                    <w:rPr>
+                      <w:rFonts w:ascii="GDSTransportWebsite" w:hAnsi="GDSTransportWebsite" w:cstheme="minorHAnsi"/>
+                      <w:b/>
+                      <w:bCs/>
+                    </w:rPr>
+                  </w:pPr>
+                  <w:r>
+                    <w:rPr>
+                      <w:rFonts w:ascii="GDSTransportWebsite" w:hAnsi="GDSTransportWebsite" w:cstheme="minorHAnsi"/>
+                      <w:b/>
+                      <w:bCs/>
+                    </w:rPr>
+                    <w:t>Reason defendant cannot pay full amount immediately</w:t>
+                  </w:r>
+                </w:p>
+              </w:tc>
+              <w:tc>
+                <w:tcPr>
+                  <w:tcW w:w="6474" w:type="dxa"/>
+                  <w:tcBorders>
+                    <w:top w:val="nil"/>
+                    <w:left w:val="nil"/>
+                    <w:bottom w:val="nil"/>
+                    <w:right w:val="nil"/>
+                  </w:tcBorders>
+                  <w:hideMark/>
+                </w:tcPr>
+                <w:p>
+                  <w:pPr>
+                    <w:rPr>
+                      <w:rStyle w:val="eop"/>
+                      <w:rFonts w:ascii="GDSTransportWebsite" w:hAnsi="GDSTransportWebsite" w:cs="Arial"/>
+                      <w:color w:val="000000"/>
+                      <w:shd w:val="clear" w:color="auto" w:fill="FFFFFF"/>
+                    </w:rPr>
+                  </w:pPr>
+                  <w:r>
+                    <w:rPr>
+                      <w:rStyle w:val="eop"/>
+                      <w:rFonts w:ascii="GDSTransportWebsite" w:hAnsi="GDSTransportWebsite" w:cs="Arial"/>
+                      <w:color w:val="000000"/>
                       <w:shd w:val="clear" w:color="auto" w:fill="FFFFFF"/>
                     </w:rPr>
                     <w:t>&lt;&lt;</w:t>
@@ -5455,10 +5739,8 @@
                   <w:r>
                     <w:rPr>
                       <w:rStyle w:val="eop"/>
-                      <w:rFonts w:ascii="Arial" w:hAnsi="Arial" w:cs="Arial"/>
+                      <w:rFonts w:ascii="GDSTransportWebsite" w:hAnsi="GDSTransportWebsite" w:cs="Arial"/>
                       <w:color w:val="000000"/>
-                      <w:sz w:val="20"/>
-                      <w:szCs w:val="20"/>
                       <w:shd w:val="clear" w:color="auto" w:fill="FFFFFF"/>
                     </w:rPr>
                     <w:t>commonDetails.</w:t>
@@ -5466,23 +5748,18 @@
                   <w:r>
                     <w:rPr>
                       <w:rStyle w:val="eop"/>
-                      <w:rFonts w:ascii="Arial" w:hAnsi="Arial" w:cs="Arial"/>
+                      <w:rFonts w:ascii="GDSTransportWebsite" w:hAnsi="GDSTransportWebsite" w:cs="Arial"/>
                       <w:color w:val="000000"/>
-                      <w:sz w:val="20"/>
-                      <w:szCs w:val="20"/>
                       <w:shd w:val="clear" w:color="auto" w:fill="FFFFFF"/>
                     </w:rPr>
-                    <w:t>repaymentPlan.paymentFrequencyDisplay</w:t>
+                    <w:t>whyNotPayImmediately</w:t>
                   </w:r>
                   <w:proofErr w:type="spellEnd"/>
-                  <w:proofErr w:type="gramEnd"/>
                   <w:r>
                     <w:rPr>
                       <w:rStyle w:val="eop"/>
-                      <w:rFonts w:ascii="Arial" w:hAnsi="Arial" w:cs="Arial"/>
+                      <w:rFonts w:ascii="GDSTransportWebsite" w:hAnsi="GDSTransportWebsite" w:cs="Arial"/>
                       <w:color w:val="000000"/>
-                      <w:sz w:val="20"/>
-                      <w:szCs w:val="20"/>
                       <w:shd w:val="clear" w:color="auto" w:fill="FFFFFF"/>
                     </w:rPr>
                     <w:t>&gt;&gt;</w:t>
@@ -5505,293 +5782,6 @@
                 <w:p>
                   <w:pPr>
                     <w:rPr>
-                      <w:rFonts w:ascii="GDSTransportWebsite" w:hAnsi="GDSTransportWebsite" w:cstheme="minorHAnsi"/>
-                      <w:b/>
-                      <w:bCs/>
-                    </w:rPr>
-                  </w:pPr>
-                  <w:r>
-                    <w:rPr>
-                      <w:rFonts w:ascii="GDSTransportWebsite" w:hAnsi="GDSTransportWebsite" w:cstheme="minorHAnsi"/>
-                      <w:b/>
-                      <w:bCs/>
-                    </w:rPr>
-                    <w:t>Final payment by</w:t>
-                  </w:r>
-                </w:p>
-              </w:tc>
-              <w:tc>
-                <w:tcPr>
-                  <w:tcW w:w="6474" w:type="dxa"/>
-                  <w:tcBorders>
-                    <w:top w:val="nil"/>
-                    <w:left w:val="nil"/>
-                    <w:bottom w:val="nil"/>
-                    <w:right w:val="nil"/>
-                  </w:tcBorders>
-                  <w:hideMark/>
-                </w:tcPr>
-                <w:p>
-                  <w:pPr>
-                    <w:rPr>
-                      <w:rStyle w:val="eop"/>
-                      <w:rFonts w:ascii="Arial" w:hAnsi="Arial" w:cs="Arial"/>
-                      <w:color w:val="000000"/>
-                      <w:sz w:val="20"/>
-                      <w:szCs w:val="20"/>
-                      <w:shd w:val="clear" w:color="auto" w:fill="FFFFFF"/>
-                    </w:rPr>
-                  </w:pPr>
-                  <w:r>
-                    <w:rPr>
-                      <w:rStyle w:val="eop"/>
-                      <w:rFonts w:ascii="Arial" w:hAnsi="Arial" w:cs="Arial"/>
-                      <w:color w:val="000000"/>
-                      <w:sz w:val="20"/>
-                      <w:szCs w:val="20"/>
-                      <w:shd w:val="clear" w:color="auto" w:fill="FFFFFF"/>
-                    </w:rPr>
-                    <w:t>&lt;</w:t>
-                  </w:r>
-                  <w:proofErr w:type="gramStart"/>
-                  <w:r>
-                    <w:rPr>
-                      <w:rStyle w:val="eop"/>
-                      <w:rFonts w:ascii="Arial" w:hAnsi="Arial" w:cs="Arial"/>
-                      <w:color w:val="000000"/>
-                      <w:sz w:val="20"/>
-                      <w:szCs w:val="20"/>
-                      <w:shd w:val="clear" w:color="auto" w:fill="FFFFFF"/>
-                    </w:rPr>
-                    <w:t>&lt;{</w:t>
-                  </w:r>
-                  <w:proofErr w:type="spellStart"/>
-                  <w:proofErr w:type="gramEnd"/>
-                  <w:r>
-                    <w:rPr>
-                      <w:rStyle w:val="eop"/>
-                      <w:rFonts w:ascii="Arial" w:hAnsi="Arial" w:cs="Arial"/>
-                      <w:color w:val="000000"/>
-                      <w:sz w:val="20"/>
-                      <w:szCs w:val="20"/>
-                      <w:shd w:val="clear" w:color="auto" w:fill="FFFFFF"/>
-                    </w:rPr>
-                    <w:t>dateFormat</w:t>
-                  </w:r>
-                  <w:proofErr w:type="spellEnd"/>
-                  <w:r>
-                    <w:rPr>
-                      <w:rStyle w:val="eop"/>
-                      <w:rFonts w:ascii="Arial" w:hAnsi="Arial" w:cs="Arial"/>
-                      <w:color w:val="000000"/>
-                      <w:sz w:val="20"/>
-                      <w:szCs w:val="20"/>
-                      <w:shd w:val="clear" w:color="auto" w:fill="FFFFFF"/>
-                    </w:rPr>
-                    <w:t>(</w:t>
-                  </w:r>
-                  <w:proofErr w:type="spellStart"/>
-                  <w:r>
-                    <w:rPr>
-                      <w:rStyle w:val="eop"/>
-                      <w:rFonts w:ascii="Arial" w:hAnsi="Arial" w:cs="Arial"/>
-                      <w:color w:val="000000"/>
-                      <w:sz w:val="20"/>
-                      <w:szCs w:val="20"/>
-                      <w:shd w:val="clear" w:color="auto" w:fill="FFFFFF"/>
-                    </w:rPr>
-                    <w:t>commonDetails.</w:t>
-                  </w:r>
-                  <w:r>
-                    <w:rPr>
-                      <w:rStyle w:val="eop"/>
-                      <w:rFonts w:ascii="Arial" w:hAnsi="Arial" w:cs="Arial"/>
-                      <w:color w:val="000000"/>
-                      <w:sz w:val="20"/>
-                      <w:szCs w:val="20"/>
-                      <w:shd w:val="clear" w:color="auto" w:fill="FFFFFF"/>
-                    </w:rPr>
-                    <w:t>payBy</w:t>
-                  </w:r>
-                  <w:proofErr w:type="spellEnd"/>
-                  <w:r>
-                    <w:rPr>
-                      <w:rStyle w:val="eop"/>
-                      <w:rFonts w:ascii="Arial" w:hAnsi="Arial" w:cs="Arial"/>
-                      <w:color w:val="000000"/>
-                      <w:sz w:val="20"/>
-                      <w:szCs w:val="20"/>
-                      <w:shd w:val="clear" w:color="auto" w:fill="FFFFFF"/>
-                    </w:rPr>
-                    <w:t xml:space="preserve">, ‘dd MMMM </w:t>
-                  </w:r>
-                  <w:proofErr w:type="spellStart"/>
-                  <w:r>
-                    <w:rPr>
-                      <w:rStyle w:val="eop"/>
-                      <w:rFonts w:ascii="Arial" w:hAnsi="Arial" w:cs="Arial"/>
-                      <w:color w:val="000000"/>
-                      <w:sz w:val="20"/>
-                      <w:szCs w:val="20"/>
-                      <w:shd w:val="clear" w:color="auto" w:fill="FFFFFF"/>
-                    </w:rPr>
-                    <w:t>yyyy</w:t>
-                  </w:r>
-                  <w:proofErr w:type="spellEnd"/>
-                  <w:r>
-                    <w:rPr>
-                      <w:rStyle w:val="eop"/>
-                      <w:rFonts w:ascii="Arial" w:hAnsi="Arial" w:cs="Arial"/>
-                      <w:color w:val="000000"/>
-                      <w:sz w:val="20"/>
-                      <w:szCs w:val="20"/>
-                      <w:shd w:val="clear" w:color="auto" w:fill="FFFFFF"/>
-                    </w:rPr>
-                    <w:t>’, 'dd-MM-</w:t>
-                  </w:r>
-                  <w:proofErr w:type="spellStart"/>
-                  <w:r>
-                    <w:rPr>
-                      <w:rStyle w:val="eop"/>
-                      <w:rFonts w:ascii="Arial" w:hAnsi="Arial" w:cs="Arial"/>
-                      <w:color w:val="000000"/>
-                      <w:sz w:val="20"/>
-                      <w:szCs w:val="20"/>
-                      <w:shd w:val="clear" w:color="auto" w:fill="FFFFFF"/>
-                    </w:rPr>
-                    <w:t>yyyy</w:t>
-                  </w:r>
-                  <w:proofErr w:type="spellEnd"/>
-                  <w:r>
-                    <w:rPr>
-                      <w:rStyle w:val="eop"/>
-                      <w:rFonts w:ascii="Arial" w:hAnsi="Arial" w:cs="Arial"/>
-                      <w:color w:val="000000"/>
-                      <w:sz w:val="20"/>
-                      <w:szCs w:val="20"/>
-                      <w:shd w:val="clear" w:color="auto" w:fill="FFFFFF"/>
-                    </w:rPr>
-                    <w:t>')}&gt;&gt;</w:t>
-                  </w:r>
-                </w:p>
-              </w:tc>
-            </w:tr>
-            <w:tr>
-              <w:tc>
-                <w:tcPr>
-                  <w:tcW w:w="2552" w:type="dxa"/>
-                  <w:tcBorders>
-                    <w:top w:val="nil"/>
-                    <w:left w:val="nil"/>
-                    <w:bottom w:val="nil"/>
-                    <w:right w:val="nil"/>
-                  </w:tcBorders>
-                  <w:hideMark/>
-                </w:tcPr>
-                <w:p>
-                  <w:pPr>
-                    <w:rPr>
-                      <w:rFonts w:ascii="GDSTransportWebsite" w:hAnsi="GDSTransportWebsite" w:cstheme="minorHAnsi"/>
-                      <w:b/>
-                      <w:bCs/>
-                    </w:rPr>
-                  </w:pPr>
-                  <w:r>
-                    <w:rPr>
-                      <w:rFonts w:ascii="GDSTransportWebsite" w:hAnsi="GDSTransportWebsite" w:cstheme="minorHAnsi"/>
-                      <w:b/>
-                      <w:bCs/>
-                    </w:rPr>
-                    <w:t>Reason defendant cannot pay full amount immediately</w:t>
-                  </w:r>
-                </w:p>
-              </w:tc>
-              <w:tc>
-                <w:tcPr>
-                  <w:tcW w:w="6474" w:type="dxa"/>
-                  <w:tcBorders>
-                    <w:top w:val="nil"/>
-                    <w:left w:val="nil"/>
-                    <w:bottom w:val="nil"/>
-                    <w:right w:val="nil"/>
-                  </w:tcBorders>
-                  <w:hideMark/>
-                </w:tcPr>
-                <w:p>
-                  <w:pPr>
-                    <w:rPr>
-                      <w:rStyle w:val="eop"/>
-                      <w:rFonts w:ascii="Arial" w:hAnsi="Arial" w:cs="Arial"/>
-                      <w:color w:val="000000"/>
-                      <w:sz w:val="20"/>
-                      <w:szCs w:val="20"/>
-                      <w:shd w:val="clear" w:color="auto" w:fill="FFFFFF"/>
-                    </w:rPr>
-                  </w:pPr>
-                  <w:r>
-                    <w:rPr>
-                      <w:rStyle w:val="eop"/>
-                      <w:rFonts w:ascii="Arial" w:hAnsi="Arial" w:cs="Arial"/>
-                      <w:color w:val="000000"/>
-                      <w:sz w:val="20"/>
-                      <w:szCs w:val="20"/>
-                      <w:shd w:val="clear" w:color="auto" w:fill="FFFFFF"/>
-                    </w:rPr>
-                    <w:t>&lt;&lt;</w:t>
-                  </w:r>
-                  <w:proofErr w:type="spellStart"/>
-                  <w:r>
-                    <w:rPr>
-                      <w:rStyle w:val="eop"/>
-                      <w:rFonts w:ascii="Arial" w:hAnsi="Arial" w:cs="Arial"/>
-                      <w:color w:val="000000"/>
-                      <w:sz w:val="20"/>
-                      <w:szCs w:val="20"/>
-                      <w:shd w:val="clear" w:color="auto" w:fill="FFFFFF"/>
-                    </w:rPr>
-                    <w:t>commonDetails.</w:t>
-                  </w:r>
-                  <w:r>
-                    <w:rPr>
-                      <w:rStyle w:val="eop"/>
-                      <w:rFonts w:ascii="Arial" w:hAnsi="Arial" w:cs="Arial"/>
-                      <w:color w:val="000000"/>
-                      <w:sz w:val="20"/>
-                      <w:szCs w:val="20"/>
-                      <w:shd w:val="clear" w:color="auto" w:fill="FFFFFF"/>
-                    </w:rPr>
-                    <w:t>whyNotPayImmediately</w:t>
-                  </w:r>
-                  <w:proofErr w:type="spellEnd"/>
-                  <w:r>
-                    <w:rPr>
-                      <w:rStyle w:val="eop"/>
-                      <w:rFonts w:ascii="Arial" w:hAnsi="Arial" w:cs="Arial"/>
-                      <w:color w:val="000000"/>
-                      <w:sz w:val="20"/>
-                      <w:szCs w:val="20"/>
-                      <w:shd w:val="clear" w:color="auto" w:fill="FFFFFF"/>
-                    </w:rPr>
-                    <w:t>&gt;&gt;</w:t>
-                  </w:r>
-                </w:p>
-              </w:tc>
-            </w:tr>
-            <w:tr>
-              <w:tc>
-                <w:tcPr>
-                  <w:tcW w:w="2552" w:type="dxa"/>
-                  <w:tcBorders>
-                    <w:top w:val="nil"/>
-                    <w:left w:val="nil"/>
-                    <w:bottom w:val="nil"/>
-                    <w:right w:val="nil"/>
-                  </w:tcBorders>
-                  <w:hideMark/>
-                </w:tcPr>
-                <w:p>
-                  <w:pPr>
-                    <w:rPr>
                       <w:rFonts w:cstheme="minorHAnsi"/>
                     </w:rPr>
                   </w:pPr>
@@ -5873,6 +5863,7 @@
                 <w:sz w:val="36"/>
                 <w:szCs w:val="36"/>
               </w:rPr>
+              <w:lastRenderedPageBreak/>
               <w:t>Statement of truth</w:t>
             </w:r>
           </w:p>
@@ -5934,7 +5925,6 @@
           <w:color w:val="0A0A0A"/>
           <w:shd w:val="clear" w:color="auto" w:fill="FFFFFF"/>
         </w:rPr>
-        <w:lastRenderedPageBreak/>
         <w:t>The defendant</w:t>
       </w:r>
       <w:r>

</xml_diff>